<commit_message>
Versões finais de BioComp_relatório_grupo3.docx e BioComp_relatório_grupo3.pdf
</commit_message>
<xml_diff>
--- a/BioComp_relatório_grupo3.docx
+++ b/BioComp_relatório_grupo3.docx
@@ -75,7 +75,39 @@
         <w:jc w:val="center"/>
       </w:pPr>
       <w:r>
-        <w:t>Grupo 3: Fernando Chirigati, Rafael Dahis, Rafael Lopes e Victor Bursztyn.</w:t>
+        <w:t xml:space="preserve">Grupo </w:t>
+      </w:r>
+      <w:proofErr w:type="gramStart"/>
+      <w:r>
+        <w:t>3</w:t>
+      </w:r>
+      <w:proofErr w:type="gramEnd"/>
+      <w:r>
+        <w:t xml:space="preserve">: Fernando </w:t>
+      </w:r>
+      <w:proofErr w:type="spellStart"/>
+      <w:r>
+        <w:t>Chirigati</w:t>
+      </w:r>
+      <w:proofErr w:type="spellEnd"/>
+      <w:r>
+        <w:t xml:space="preserve">, Rafael </w:t>
+      </w:r>
+      <w:proofErr w:type="spellStart"/>
+      <w:r>
+        <w:t>Dahis</w:t>
+      </w:r>
+      <w:proofErr w:type="spellEnd"/>
+      <w:r>
+        <w:t xml:space="preserve">, Rafael Lopes e Victor </w:t>
+      </w:r>
+      <w:proofErr w:type="spellStart"/>
+      <w:r>
+        <w:t>Bursztyn</w:t>
+      </w:r>
+      <w:proofErr w:type="spellEnd"/>
+      <w:r>
+        <w:t>.</w:t>
       </w:r>
     </w:p>
     <w:p>
@@ -119,7 +151,7 @@
                     </pic:cNvPicPr>
                   </pic:nvPicPr>
                   <pic:blipFill>
-                    <a:blip r:embed="rId6" cstate="print"/>
+                    <a:blip r:embed="rId8" cstate="print"/>
                     <a:srcRect/>
                     <a:stretch>
                       <a:fillRect/>
@@ -229,6 +261,13 @@
         <w:p>
           <w:pPr>
             <w:pStyle w:val="Sumrio1"/>
+            <w:numPr>
+              <w:ilvl w:val="0"/>
+              <w:numId w:val="11"/>
+            </w:numPr>
+            <w:rPr>
+              <w:b/>
+            </w:rPr>
           </w:pPr>
           <w:r>
             <w:rPr>
@@ -249,12 +288,25 @@
         <w:p>
           <w:pPr>
             <w:pStyle w:val="Sumrio1"/>
+            <w:numPr>
+              <w:ilvl w:val="0"/>
+              <w:numId w:val="11"/>
+            </w:numPr>
+            <w:rPr>
+              <w:b/>
+            </w:rPr>
           </w:pPr>
           <w:r>
             <w:rPr>
               <w:b/>
             </w:rPr>
-            <w:t>Restrições Conceituais do Modelo Implementado</w:t>
+            <w:t>Teoremas-</w:t>
+          </w:r>
+          <w:r>
+            <w:rPr>
+              <w:b/>
+            </w:rPr>
+            <w:t>Base</w:t>
           </w:r>
           <w:r>
             <w:ptab w:relativeTo="margin" w:alignment="right" w:leader="dot"/>
@@ -269,13 +321,25 @@
         <w:p>
           <w:pPr>
             <w:pStyle w:val="Sumrio1"/>
+            <w:numPr>
+              <w:ilvl w:val="0"/>
+              <w:numId w:val="11"/>
+            </w:numPr>
           </w:pPr>
           <w:r>
             <w:rPr>
               <w:b/>
             </w:rPr>
-            <w:t>A Implementação</w:t>
+            <w:t xml:space="preserve">Restrições Conceituais do Modelo </w:t>
           </w:r>
+          <w:proofErr w:type="gramStart"/>
+          <w:r>
+            <w:rPr>
+              <w:b/>
+            </w:rPr>
+            <w:t>Implementado</w:t>
+          </w:r>
+          <w:proofErr w:type="gramEnd"/>
           <w:r>
             <w:ptab w:relativeTo="margin" w:alignment="right" w:leader="dot"/>
           </w:r>
@@ -283,55 +347,51 @@
             <w:rPr>
               <w:b/>
             </w:rPr>
-            <w:t>5</w:t>
+            <w:t>6</w:t>
+          </w:r>
+        </w:p>
+        <w:p>
+          <w:pPr>
+            <w:pStyle w:val="Sumrio1"/>
+            <w:numPr>
+              <w:ilvl w:val="0"/>
+              <w:numId w:val="11"/>
+            </w:numPr>
+          </w:pPr>
+          <w:r>
+            <w:rPr>
+              <w:b/>
+            </w:rPr>
+            <w:t xml:space="preserve">A </w:t>
+          </w:r>
+          <w:proofErr w:type="gramStart"/>
+          <w:r>
+            <w:rPr>
+              <w:b/>
+            </w:rPr>
+            <w:t>Implementação</w:t>
+          </w:r>
+          <w:proofErr w:type="gramEnd"/>
+          <w:r>
+            <w:ptab w:relativeTo="margin" w:alignment="right" w:leader="dot"/>
+          </w:r>
+          <w:r>
+            <w:rPr>
+              <w:b/>
+            </w:rPr>
+            <w:t>7</w:t>
           </w:r>
         </w:p>
         <w:p>
           <w:pPr>
             <w:pStyle w:val="Sumrio2"/>
-            <w:ind w:left="216"/>
+            <w:ind w:left="216" w:firstLine="144"/>
           </w:pPr>
           <w:r>
-            <w:t>As Estruturas de Dados</w:t>
+            <w:t xml:space="preserve">4.1 </w:t>
           </w:r>
           <w:r>
-            <w:ptab w:relativeTo="margin" w:alignment="right" w:leader="dot"/>
-          </w:r>
-          <w:r>
-            <w:t>5</w:t>
-          </w:r>
-        </w:p>
-        <w:p>
-          <w:pPr>
-            <w:pStyle w:val="Sumrio2"/>
-            <w:ind w:left="216"/>
-          </w:pPr>
-          <w:r>
-            <w:t xml:space="preserve">Uma Visão </w:t>
-          </w:r>
-          <w:r>
-            <w:rPr>
-              <w:i/>
-            </w:rPr>
-            <w:t>Top-Down</w:t>
-          </w:r>
-          <w:r>
-            <w:t xml:space="preserve"> do Algoritmo</w:t>
-          </w:r>
-          <w:r>
-            <w:ptab w:relativeTo="margin" w:alignment="right" w:leader="dot"/>
-          </w:r>
-          <w:r>
-            <w:t>6</w:t>
-          </w:r>
-        </w:p>
-        <w:p>
-          <w:pPr>
-            <w:pStyle w:val="Sumrio2"/>
-            <w:ind w:left="216"/>
-          </w:pPr>
-          <w:r>
-            <w:t>Destrinchando o Algoritmo Passo-a-Passo</w:t>
+            <w:t>As Estruturas de Dados</w:t>
           </w:r>
           <w:r>
             <w:ptab w:relativeTo="margin" w:alignment="right" w:leader="dot"/>
@@ -343,10 +403,24 @@
         <w:p>
           <w:pPr>
             <w:pStyle w:val="Sumrio2"/>
-            <w:ind w:left="216"/>
+            <w:ind w:left="216" w:firstLine="144"/>
           </w:pPr>
           <w:r>
-            <w:t>A Complexidade Algorítmica</w:t>
+            <w:t xml:space="preserve">4.2 </w:t>
+          </w:r>
+          <w:r>
+            <w:t xml:space="preserve">Uma Visão </w:t>
+          </w:r>
+          <w:proofErr w:type="spellStart"/>
+          <w:r>
+            <w:rPr>
+              <w:i/>
+            </w:rPr>
+            <w:t>Top-Down</w:t>
+          </w:r>
+          <w:proofErr w:type="spellEnd"/>
+          <w:r>
+            <w:t xml:space="preserve"> do Algoritmo</w:t>
           </w:r>
           <w:r>
             <w:ptab w:relativeTo="margin" w:alignment="right" w:leader="dot"/>
@@ -357,8 +431,58 @@
         </w:p>
         <w:p>
           <w:pPr>
+            <w:pStyle w:val="Sumrio2"/>
+            <w:ind w:left="216" w:firstLine="144"/>
+          </w:pPr>
+          <w:r>
+            <w:t xml:space="preserve">4.3 </w:t>
+          </w:r>
+          <w:r>
+            <w:t xml:space="preserve">Destrinchando o Algoritmo </w:t>
+          </w:r>
+          <w:proofErr w:type="spellStart"/>
+          <w:proofErr w:type="gramStart"/>
+          <w:r>
+            <w:t>Passo-a-Passo</w:t>
+          </w:r>
+          <w:proofErr w:type="spellEnd"/>
+          <w:proofErr w:type="gramEnd"/>
+          <w:r>
+            <w:ptab w:relativeTo="margin" w:alignment="right" w:leader="dot"/>
+          </w:r>
+          <w:r>
+            <w:t>9</w:t>
+          </w:r>
+        </w:p>
+        <w:p>
+          <w:pPr>
+            <w:pStyle w:val="Sumrio2"/>
+            <w:ind w:left="216" w:firstLine="144"/>
+          </w:pPr>
+          <w:r>
+            <w:t xml:space="preserve">4.4 </w:t>
+          </w:r>
+          <w:r>
+            <w:t>A Complexidade Algorítmica</w:t>
+          </w:r>
+          <w:r>
+            <w:ptab w:relativeTo="margin" w:alignment="right" w:leader="dot"/>
+          </w:r>
+          <w:r>
+            <w:t>10</w:t>
+          </w:r>
+        </w:p>
+        <w:p>
+          <w:pPr>
             <w:pStyle w:val="Sumrio1"/>
+            <w:ind w:firstLine="360"/>
           </w:pPr>
+          <w:r>
+            <w:rPr>
+              <w:b/>
+            </w:rPr>
+            <w:t xml:space="preserve">5. </w:t>
+          </w:r>
           <w:r>
             <w:rPr>
               <w:b/>
@@ -372,16 +496,29 @@
             <w:rPr>
               <w:b/>
             </w:rPr>
-            <w:t>9</w:t>
+            <w:t>1</w:t>
+          </w:r>
+          <w:r>
+            <w:rPr>
+              <w:b/>
+            </w:rPr>
+            <w:t>1</w:t>
           </w:r>
         </w:p>
         <w:p>
           <w:pPr>
             <w:pStyle w:val="Sumrio1"/>
+            <w:ind w:firstLine="360"/>
             <w:rPr>
               <w:b/>
             </w:rPr>
           </w:pPr>
+          <w:r>
+            <w:rPr>
+              <w:b/>
+            </w:rPr>
+            <w:t xml:space="preserve">6. </w:t>
+          </w:r>
           <w:r>
             <w:rPr>
               <w:b/>
@@ -401,15 +538,22 @@
             <w:rPr>
               <w:b/>
             </w:rPr>
-            <w:t>0</w:t>
+            <w:t>2</w:t>
           </w:r>
         </w:p>
         <w:p>
           <w:pPr>
+            <w:ind w:firstLine="360"/>
             <w:rPr>
               <w:b/>
             </w:rPr>
           </w:pPr>
+          <w:r>
+            <w:rPr>
+              <w:b/>
+            </w:rPr>
+            <w:t xml:space="preserve">7. </w:t>
+          </w:r>
           <w:r>
             <w:rPr>
               <w:b/>
@@ -429,7 +573,7 @@
             <w:rPr>
               <w:b/>
             </w:rPr>
-            <w:t>1</w:t>
+            <w:t>3</w:t>
           </w:r>
         </w:p>
       </w:sdtContent>
@@ -4221,7 +4365,21 @@
         <w:t>assos que as abordam na seção</w:t>
       </w:r>
       <w:r>
-        <w:t xml:space="preserve"> 3. Implementação, mais adiante.</w:t>
+        <w:t xml:space="preserve"> </w:t>
+      </w:r>
+      <w:r>
+        <w:t>4</w:t>
+      </w:r>
+      <w:r>
+        <w:t xml:space="preserve">. </w:t>
+      </w:r>
+      <w:proofErr w:type="gramStart"/>
+      <w:r>
+        <w:t>Implementação</w:t>
+      </w:r>
+      <w:proofErr w:type="gramEnd"/>
+      <w:r>
+        <w:t>, mais adiante.</w:t>
       </w:r>
     </w:p>
     <w:p>
@@ -4248,11 +4406,20 @@
         <w:t>destino</w:t>
       </w:r>
       <w:r>
-        <w:t xml:space="preserve"> – </w:t>
-      </w:r>
-      <w:r>
-        <w:t xml:space="preserve"> ou </w:t>
-      </w:r>
+        <w:t xml:space="preserve"> –</w:t>
+      </w:r>
+      <w:proofErr w:type="gramStart"/>
+      <w:r>
+        <w:t xml:space="preserve"> </w:t>
+      </w:r>
+      <w:r>
+        <w:t xml:space="preserve"> </w:t>
+      </w:r>
+      <w:proofErr w:type="gramEnd"/>
+      <w:r>
+        <w:t xml:space="preserve">ou </w:t>
+      </w:r>
+      <w:proofErr w:type="spellStart"/>
       <w:r>
         <w:rPr>
           <w:i/>
@@ -4265,6 +4432,7 @@
         </w:rPr>
         <w:t>t</w:t>
       </w:r>
+      <w:proofErr w:type="spellEnd"/>
       <w:r>
         <w:t xml:space="preserve"> –</w:t>
       </w:r>
@@ -4389,12 +4557,14 @@
         </w:rPr>
         <w:t>da esquerda para a direita.</w:t>
       </w:r>
+      <w:proofErr w:type="gramStart"/>
       <w:r>
         <w:rPr>
           <w:rFonts w:cstheme="minorHAnsi"/>
         </w:rPr>
         <w:t>)</w:t>
       </w:r>
+      <w:proofErr w:type="gramEnd"/>
       <w:r>
         <w:br w:type="page"/>
       </w:r>
@@ -4404,7 +4574,7 @@
         <w:pStyle w:val="PargrafodaLista"/>
         <w:numPr>
           <w:ilvl w:val="0"/>
-          <w:numId w:val="8"/>
+          <w:numId w:val="13"/>
         </w:numPr>
         <w:rPr>
           <w:b/>
@@ -4415,7 +4585,7 @@
           <w:b/>
         </w:rPr>
         <w:lastRenderedPageBreak/>
-        <w:t>Restrições Conceituais do Modelo Implementado</w:t>
+        <w:t>Teoremas-Base</w:t>
       </w:r>
     </w:p>
     <w:p>
@@ -4432,52 +4602,1024 @@
         <w:jc w:val="both"/>
       </w:pPr>
       <w:r>
-        <w:t xml:space="preserve">Dada a complexidade do </w:t>
-      </w:r>
-      <w:r>
-        <w:t xml:space="preserve">problema tratado e </w:t>
-      </w:r>
-      <w:r>
-        <w:t>o curto prazo disponível para a realização do trabalho, tornou-se necessário delimitar o escopo de nossa solução. Para isso, acrescentamos à base de entrada uma restrição sugerida pelas professoras Celina e Marília: consideramos que as entradas serão fornecidas sem que haja em cada uma delas, logo a princípio, uma componente ruim.</w:t>
-      </w:r>
+        <w:t xml:space="preserve">Nesta seção, </w:t>
+      </w:r>
+      <w:proofErr w:type="gramStart"/>
+      <w:r>
+        <w:t>demonstraremos</w:t>
+      </w:r>
+      <w:r>
+        <w:rPr>
+          <w:color w:val="C00000"/>
+          <w:u w:val="single"/>
+          <w:vertAlign w:val="superscript"/>
+        </w:rPr>
+        <w:t>[</w:t>
+      </w:r>
+      <w:proofErr w:type="gramEnd"/>
+      <w:r>
+        <w:rPr>
+          <w:color w:val="C00000"/>
+          <w:u w:val="single"/>
+          <w:vertAlign w:val="superscript"/>
+        </w:rPr>
+        <w:t>1</w:t>
+      </w:r>
+      <w:r>
+        <w:rPr>
+          <w:color w:val="C00000"/>
+          <w:u w:val="single"/>
+          <w:vertAlign w:val="superscript"/>
+        </w:rPr>
+        <w:t>]</w:t>
+      </w:r>
+      <w:r>
+        <w:t xml:space="preserve"> dois teoremas que nos serviram de suporte para a elaboração da solução implementada.</w:t>
+      </w:r>
+    </w:p>
+    <w:tbl>
+      <w:tblPr>
+        <w:tblStyle w:val="Tabelacomgrade"/>
+        <w:tblW w:w="0" w:type="auto"/>
+        <w:tblInd w:w="360" w:type="dxa"/>
+        <w:shd w:val="pct10" w:color="auto" w:fill="auto"/>
+        <w:tblLook w:val="04A0"/>
+      </w:tblPr>
+      <w:tblGrid>
+        <w:gridCol w:w="8360"/>
+      </w:tblGrid>
+      <w:tr>
+        <w:tc>
+          <w:tcPr>
+            <w:tcW w:w="8644" w:type="dxa"/>
+            <w:shd w:val="pct10" w:color="auto" w:fill="auto"/>
+          </w:tcPr>
+          <w:p>
+            <w:pPr>
+              <w:jc w:val="both"/>
+              <w:rPr>
+                <w:sz w:val="20"/>
+              </w:rPr>
+            </w:pPr>
+            <w:r>
+              <w:rPr>
+                <w:b/>
+                <w:sz w:val="20"/>
+              </w:rPr>
+              <w:t xml:space="preserve">TEOREMA </w:t>
+            </w:r>
+            <w:proofErr w:type="gramStart"/>
+            <w:r>
+              <w:rPr>
+                <w:b/>
+                <w:sz w:val="20"/>
+              </w:rPr>
+              <w:t>1</w:t>
+            </w:r>
+            <w:proofErr w:type="gramEnd"/>
+            <w:r>
+              <w:rPr>
+                <w:b/>
+                <w:sz w:val="20"/>
+              </w:rPr>
+              <w:t>:</w:t>
+            </w:r>
+            <w:r>
+              <w:rPr>
+                <w:sz w:val="20"/>
+              </w:rPr>
+              <w:t xml:space="preserve"> Ao caracterizar uma reversão, duas arestas de realidade (s, t) e (u, v) são alteradas na reversão, de forma que ambas arestas deixam de existir e surjam duas novas arestas de realidade (s, u) e (t, v). </w:t>
+            </w:r>
+          </w:p>
+          <w:p>
+            <w:pPr>
+              <w:jc w:val="both"/>
+              <w:rPr>
+                <w:sz w:val="20"/>
+              </w:rPr>
+            </w:pPr>
+            <w:r>
+              <w:rPr>
+                <w:sz w:val="20"/>
+              </w:rPr>
+              <w:tab/>
+            </w:r>
+          </w:p>
+          <w:p>
+            <w:pPr>
+              <w:jc w:val="both"/>
+              <w:rPr>
+                <w:sz w:val="20"/>
+              </w:rPr>
+            </w:pPr>
+            <w:r>
+              <w:rPr>
+                <w:sz w:val="20"/>
+              </w:rPr>
+              <w:tab/>
+              <w:t>Como os vértices "s", "t", "u" e "v" pertencem a apenas um ciclo em uma permutação, os únicos ciclos que serão afetados na permutação serão os ciclos em que as arestas de realidade (</w:t>
+            </w:r>
+            <w:proofErr w:type="gramStart"/>
+            <w:r>
+              <w:rPr>
+                <w:sz w:val="20"/>
+              </w:rPr>
+              <w:t>s,</w:t>
+            </w:r>
+            <w:proofErr w:type="gramEnd"/>
+            <w:r>
+              <w:rPr>
+                <w:sz w:val="20"/>
+              </w:rPr>
+              <w:t>t) e (u,v) estão contidos, já que nenhuma outra aresta de realidade será alterada.</w:t>
+            </w:r>
+          </w:p>
+          <w:p>
+            <w:pPr>
+              <w:jc w:val="both"/>
+              <w:rPr>
+                <w:sz w:val="20"/>
+              </w:rPr>
+            </w:pPr>
+          </w:p>
+          <w:p>
+            <w:pPr>
+              <w:jc w:val="both"/>
+              <w:rPr>
+                <w:sz w:val="20"/>
+              </w:rPr>
+            </w:pPr>
+            <w:r>
+              <w:rPr>
+                <w:sz w:val="20"/>
+              </w:rPr>
+              <w:tab/>
+              <w:t xml:space="preserve">Assumindo sem perda de generalidade que a orientação vai do elemento a esquerda do par ordenado para a direita, e analisando apenas ambas as alterações com esses quatro </w:t>
+            </w:r>
+            <w:proofErr w:type="gramStart"/>
+            <w:r>
+              <w:rPr>
+                <w:sz w:val="20"/>
+              </w:rPr>
+              <w:t>vértices(</w:t>
+            </w:r>
+            <w:proofErr w:type="gramEnd"/>
+            <w:r>
+              <w:rPr>
+                <w:sz w:val="20"/>
+              </w:rPr>
+              <w:t>e duas arestas), temos três casos em que podemos encontrar essas duas arestas de realidade alteradas por uma reversão:</w:t>
+            </w:r>
+          </w:p>
+          <w:p>
+            <w:pPr>
+              <w:jc w:val="both"/>
+              <w:rPr>
+                <w:sz w:val="20"/>
+              </w:rPr>
+            </w:pPr>
+          </w:p>
+          <w:p>
+            <w:pPr>
+              <w:jc w:val="both"/>
+              <w:rPr>
+                <w:sz w:val="20"/>
+              </w:rPr>
+            </w:pPr>
+            <w:proofErr w:type="gramStart"/>
+            <w:r>
+              <w:rPr>
+                <w:sz w:val="20"/>
+              </w:rPr>
+              <w:t>1</w:t>
+            </w:r>
+            <w:proofErr w:type="gramEnd"/>
+            <w:r>
+              <w:rPr>
+                <w:sz w:val="20"/>
+              </w:rPr>
+              <w:t>) Ambas arestas fazem parte de ciclos diferentes.</w:t>
+            </w:r>
+          </w:p>
+          <w:p>
+            <w:pPr>
+              <w:jc w:val="both"/>
+              <w:rPr>
+                <w:sz w:val="20"/>
+              </w:rPr>
+            </w:pPr>
+          </w:p>
+          <w:tbl>
+            <w:tblPr>
+              <w:tblStyle w:val="Tabelacomgrade"/>
+              <w:tblW w:w="0" w:type="auto"/>
+              <w:tblBorders>
+                <w:top w:val="none" w:sz="0" w:space="0" w:color="auto"/>
+                <w:left w:val="none" w:sz="0" w:space="0" w:color="auto"/>
+                <w:bottom w:val="none" w:sz="0" w:space="0" w:color="auto"/>
+                <w:right w:val="none" w:sz="0" w:space="0" w:color="auto"/>
+                <w:insideH w:val="none" w:sz="0" w:space="0" w:color="auto"/>
+                <w:insideV w:val="none" w:sz="0" w:space="0" w:color="auto"/>
+              </w:tblBorders>
+              <w:shd w:val="clear" w:color="auto" w:fill="FFFFFF" w:themeFill="background1"/>
+              <w:tblLook w:val="04A0"/>
+            </w:tblPr>
+            <w:tblGrid>
+              <w:gridCol w:w="4064"/>
+              <w:gridCol w:w="4065"/>
+            </w:tblGrid>
+            <w:tr>
+              <w:tc>
+                <w:tcPr>
+                  <w:tcW w:w="4064" w:type="dxa"/>
+                  <w:shd w:val="clear" w:color="auto" w:fill="FFFFFF" w:themeFill="background1"/>
+                  <w:vAlign w:val="center"/>
+                </w:tcPr>
+                <w:p>
+                  <w:pPr>
+                    <w:jc w:val="center"/>
+                    <w:rPr>
+                      <w:sz w:val="20"/>
+                    </w:rPr>
+                  </w:pPr>
+                  <w:r>
+                    <w:rPr>
+                      <w:sz w:val="20"/>
+                    </w:rPr>
+                    <w:br/>
+                  </w:r>
+                  <w:r>
+                    <w:rPr>
+                      <w:noProof/>
+                      <w:sz w:val="20"/>
+                    </w:rPr>
+                    <w:drawing>
+                      <wp:inline distT="0" distB="0" distL="0" distR="0">
+                        <wp:extent cx="1209675" cy="1575821"/>
+                        <wp:effectExtent l="19050" t="0" r="9525" b="0"/>
+                        <wp:docPr id="7" name="Imagem 6" descr="img01_01.png"/>
+                        <wp:cNvGraphicFramePr>
+                          <a:graphicFrameLocks xmlns:a="http://schemas.openxmlformats.org/drawingml/2006/main" noChangeAspect="1"/>
+                        </wp:cNvGraphicFramePr>
+                        <a:graphic xmlns:a="http://schemas.openxmlformats.org/drawingml/2006/main">
+                          <a:graphicData uri="http://schemas.openxmlformats.org/drawingml/2006/picture">
+                            <pic:pic xmlns:pic="http://schemas.openxmlformats.org/drawingml/2006/picture">
+                              <pic:nvPicPr>
+                                <pic:cNvPr id="0" name="img01_01.png"/>
+                                <pic:cNvPicPr/>
+                              </pic:nvPicPr>
+                              <pic:blipFill>
+                                <a:blip r:embed="rId9" cstate="print"/>
+                                <a:stretch>
+                                  <a:fillRect/>
+                                </a:stretch>
+                              </pic:blipFill>
+                              <pic:spPr>
+                                <a:xfrm>
+                                  <a:off x="0" y="0"/>
+                                  <a:ext cx="1209533" cy="1575636"/>
+                                </a:xfrm>
+                                <a:prstGeom prst="rect">
+                                  <a:avLst/>
+                                </a:prstGeom>
+                              </pic:spPr>
+                            </pic:pic>
+                          </a:graphicData>
+                        </a:graphic>
+                      </wp:inline>
+                    </w:drawing>
+                  </w:r>
+                  <w:r>
+                    <w:rPr>
+                      <w:sz w:val="20"/>
+                    </w:rPr>
+                    <w:br/>
+                  </w:r>
+                </w:p>
+              </w:tc>
+              <w:tc>
+                <w:tcPr>
+                  <w:tcW w:w="4065" w:type="dxa"/>
+                  <w:shd w:val="clear" w:color="auto" w:fill="FFFFFF" w:themeFill="background1"/>
+                  <w:vAlign w:val="center"/>
+                </w:tcPr>
+                <w:p>
+                  <w:pPr>
+                    <w:jc w:val="center"/>
+                    <w:rPr>
+                      <w:sz w:val="20"/>
+                    </w:rPr>
+                  </w:pPr>
+                  <w:r>
+                    <w:rPr>
+                      <w:noProof/>
+                      <w:sz w:val="20"/>
+                    </w:rPr>
+                    <w:drawing>
+                      <wp:inline distT="0" distB="0" distL="0" distR="0">
+                        <wp:extent cx="1171575" cy="1526189"/>
+                        <wp:effectExtent l="19050" t="0" r="0" b="0"/>
+                        <wp:docPr id="9" name="Imagem 8" descr="img01_02.png"/>
+                        <wp:cNvGraphicFramePr>
+                          <a:graphicFrameLocks xmlns:a="http://schemas.openxmlformats.org/drawingml/2006/main" noChangeAspect="1"/>
+                        </wp:cNvGraphicFramePr>
+                        <a:graphic xmlns:a="http://schemas.openxmlformats.org/drawingml/2006/main">
+                          <a:graphicData uri="http://schemas.openxmlformats.org/drawingml/2006/picture">
+                            <pic:pic xmlns:pic="http://schemas.openxmlformats.org/drawingml/2006/picture">
+                              <pic:nvPicPr>
+                                <pic:cNvPr id="0" name="img01_02.png"/>
+                                <pic:cNvPicPr/>
+                              </pic:nvPicPr>
+                              <pic:blipFill>
+                                <a:blip r:embed="rId10" cstate="print"/>
+                                <a:stretch>
+                                  <a:fillRect/>
+                                </a:stretch>
+                              </pic:blipFill>
+                              <pic:spPr>
+                                <a:xfrm>
+                                  <a:off x="0" y="0"/>
+                                  <a:ext cx="1173598" cy="1528825"/>
+                                </a:xfrm>
+                                <a:prstGeom prst="rect">
+                                  <a:avLst/>
+                                </a:prstGeom>
+                              </pic:spPr>
+                            </pic:pic>
+                          </a:graphicData>
+                        </a:graphic>
+                      </wp:inline>
+                    </w:drawing>
+                  </w:r>
+                </w:p>
+              </w:tc>
+            </w:tr>
+            <w:tr>
+              <w:tc>
+                <w:tcPr>
+                  <w:tcW w:w="8129" w:type="dxa"/>
+                  <w:gridSpan w:val="2"/>
+                  <w:shd w:val="clear" w:color="auto" w:fill="FFFFFF" w:themeFill="background1"/>
+                  <w:vAlign w:val="center"/>
+                </w:tcPr>
+                <w:p>
+                  <w:pPr>
+                    <w:jc w:val="center"/>
+                    <w:rPr>
+                      <w:noProof/>
+                      <w:sz w:val="20"/>
+                    </w:rPr>
+                  </w:pPr>
+                  <w:r>
+                    <w:rPr>
+                      <w:noProof/>
+                      <w:sz w:val="20"/>
+                    </w:rPr>
+                    <w:t>(antes e depois da operação de reversão)</w:t>
+                  </w:r>
+                </w:p>
+              </w:tc>
+            </w:tr>
+          </w:tbl>
+          <w:p>
+            <w:pPr>
+              <w:jc w:val="center"/>
+              <w:rPr>
+                <w:sz w:val="20"/>
+              </w:rPr>
+            </w:pPr>
+          </w:p>
+          <w:p>
+            <w:pPr>
+              <w:jc w:val="both"/>
+              <w:rPr>
+                <w:sz w:val="20"/>
+              </w:rPr>
+            </w:pPr>
+          </w:p>
+          <w:p>
+            <w:pPr>
+              <w:jc w:val="both"/>
+              <w:rPr>
+                <w:sz w:val="20"/>
+              </w:rPr>
+            </w:pPr>
+            <w:r>
+              <w:rPr>
+                <w:sz w:val="20"/>
+              </w:rPr>
+              <w:tab/>
+              <w:t>Neste caso, as arestas (s, t) e (u, v) se tornam (s, u) e (t, v), de forma que ambos os ciclos deixam de existir, se unindo em um único ciclo.</w:t>
+            </w:r>
+          </w:p>
+          <w:p>
+            <w:pPr>
+              <w:jc w:val="both"/>
+              <w:rPr>
+                <w:sz w:val="20"/>
+              </w:rPr>
+            </w:pPr>
+          </w:p>
+          <w:p>
+            <w:pPr>
+              <w:jc w:val="both"/>
+              <w:rPr>
+                <w:sz w:val="20"/>
+              </w:rPr>
+            </w:pPr>
+            <w:r>
+              <w:rPr>
+                <w:sz w:val="20"/>
+              </w:rPr>
+              <w:tab/>
+              <w:t xml:space="preserve">Logo a quantidade de ciclos após a reversão é a quantidade de ciclos da permutação anterior mais </w:t>
+            </w:r>
+            <w:proofErr w:type="gramStart"/>
+            <w:r>
+              <w:rPr>
+                <w:sz w:val="20"/>
+              </w:rPr>
+              <w:t>1</w:t>
+            </w:r>
+            <w:proofErr w:type="gramEnd"/>
+            <w:r>
+              <w:rPr>
+                <w:sz w:val="20"/>
+              </w:rPr>
+              <w:t>.</w:t>
+            </w:r>
+          </w:p>
+          <w:p>
+            <w:pPr>
+              <w:jc w:val="both"/>
+              <w:rPr>
+                <w:sz w:val="20"/>
+              </w:rPr>
+            </w:pPr>
+          </w:p>
+          <w:p>
+            <w:pPr>
+              <w:jc w:val="both"/>
+              <w:rPr>
+                <w:sz w:val="20"/>
+              </w:rPr>
+            </w:pPr>
+            <w:proofErr w:type="gramStart"/>
+            <w:r>
+              <w:rPr>
+                <w:sz w:val="20"/>
+              </w:rPr>
+              <w:t>2</w:t>
+            </w:r>
+            <w:proofErr w:type="gramEnd"/>
+            <w:r>
+              <w:rPr>
+                <w:sz w:val="20"/>
+              </w:rPr>
+              <w:t>) Arestas pertencem ao mesmo ciclo, mas são convergentes.</w:t>
+            </w:r>
+          </w:p>
+          <w:p>
+            <w:pPr>
+              <w:jc w:val="both"/>
+              <w:rPr>
+                <w:sz w:val="20"/>
+              </w:rPr>
+            </w:pPr>
+          </w:p>
+          <w:tbl>
+            <w:tblPr>
+              <w:tblStyle w:val="Tabelacomgrade"/>
+              <w:tblW w:w="0" w:type="auto"/>
+              <w:tblBorders>
+                <w:top w:val="none" w:sz="0" w:space="0" w:color="auto"/>
+                <w:left w:val="none" w:sz="0" w:space="0" w:color="auto"/>
+                <w:bottom w:val="none" w:sz="0" w:space="0" w:color="auto"/>
+                <w:right w:val="none" w:sz="0" w:space="0" w:color="auto"/>
+                <w:insideH w:val="none" w:sz="0" w:space="0" w:color="auto"/>
+                <w:insideV w:val="none" w:sz="0" w:space="0" w:color="auto"/>
+              </w:tblBorders>
+              <w:shd w:val="clear" w:color="auto" w:fill="FFFFFF" w:themeFill="background1"/>
+              <w:tblLook w:val="04A0"/>
+            </w:tblPr>
+            <w:tblGrid>
+              <w:gridCol w:w="4064"/>
+              <w:gridCol w:w="4065"/>
+            </w:tblGrid>
+            <w:tr>
+              <w:tc>
+                <w:tcPr>
+                  <w:tcW w:w="4064" w:type="dxa"/>
+                  <w:shd w:val="clear" w:color="auto" w:fill="FFFFFF" w:themeFill="background1"/>
+                  <w:vAlign w:val="center"/>
+                </w:tcPr>
+                <w:p>
+                  <w:pPr>
+                    <w:jc w:val="center"/>
+                    <w:rPr>
+                      <w:sz w:val="20"/>
+                    </w:rPr>
+                  </w:pPr>
+                  <w:r>
+                    <w:rPr>
+                      <w:sz w:val="20"/>
+                    </w:rPr>
+                    <w:br/>
+                  </w:r>
+                  <w:r>
+                    <w:rPr>
+                      <w:noProof/>
+                      <w:sz w:val="20"/>
+                    </w:rPr>
+                    <w:drawing>
+                      <wp:inline distT="0" distB="0" distL="0" distR="0">
+                        <wp:extent cx="1209533" cy="975112"/>
+                        <wp:effectExtent l="19050" t="0" r="0" b="0"/>
+                        <wp:docPr id="14" name="Imagem 6" descr="img01_01.png"/>
+                        <wp:cNvGraphicFramePr>
+                          <a:graphicFrameLocks xmlns:a="http://schemas.openxmlformats.org/drawingml/2006/main" noChangeAspect="1"/>
+                        </wp:cNvGraphicFramePr>
+                        <a:graphic xmlns:a="http://schemas.openxmlformats.org/drawingml/2006/main">
+                          <a:graphicData uri="http://schemas.openxmlformats.org/drawingml/2006/picture">
+                            <pic:pic xmlns:pic="http://schemas.openxmlformats.org/drawingml/2006/picture">
+                              <pic:nvPicPr>
+                                <pic:cNvPr id="0" name="img01_01.png"/>
+                                <pic:cNvPicPr/>
+                              </pic:nvPicPr>
+                              <pic:blipFill>
+                                <a:blip r:embed="rId11" cstate="print"/>
+                                <a:stretch>
+                                  <a:fillRect/>
+                                </a:stretch>
+                              </pic:blipFill>
+                              <pic:spPr>
+                                <a:xfrm>
+                                  <a:off x="0" y="0"/>
+                                  <a:ext cx="1209533" cy="975112"/>
+                                </a:xfrm>
+                                <a:prstGeom prst="rect">
+                                  <a:avLst/>
+                                </a:prstGeom>
+                              </pic:spPr>
+                            </pic:pic>
+                          </a:graphicData>
+                        </a:graphic>
+                      </wp:inline>
+                    </w:drawing>
+                  </w:r>
+                  <w:r>
+                    <w:rPr>
+                      <w:sz w:val="20"/>
+                    </w:rPr>
+                    <w:br/>
+                  </w:r>
+                </w:p>
+              </w:tc>
+              <w:tc>
+                <w:tcPr>
+                  <w:tcW w:w="4065" w:type="dxa"/>
+                  <w:shd w:val="clear" w:color="auto" w:fill="FFFFFF" w:themeFill="background1"/>
+                  <w:vAlign w:val="center"/>
+                </w:tcPr>
+                <w:p>
+                  <w:pPr>
+                    <w:jc w:val="center"/>
+                    <w:rPr>
+                      <w:sz w:val="20"/>
+                    </w:rPr>
+                  </w:pPr>
+                  <w:r>
+                    <w:rPr>
+                      <w:noProof/>
+                      <w:sz w:val="20"/>
+                    </w:rPr>
+                    <w:drawing>
+                      <wp:inline distT="0" distB="0" distL="0" distR="0">
+                        <wp:extent cx="1173598" cy="946141"/>
+                        <wp:effectExtent l="0" t="0" r="7502" b="0"/>
+                        <wp:docPr id="15" name="Imagem 8" descr="img01_02.png"/>
+                        <wp:cNvGraphicFramePr>
+                          <a:graphicFrameLocks xmlns:a="http://schemas.openxmlformats.org/drawingml/2006/main" noChangeAspect="1"/>
+                        </wp:cNvGraphicFramePr>
+                        <a:graphic xmlns:a="http://schemas.openxmlformats.org/drawingml/2006/main">
+                          <a:graphicData uri="http://schemas.openxmlformats.org/drawingml/2006/picture">
+                            <pic:pic xmlns:pic="http://schemas.openxmlformats.org/drawingml/2006/picture">
+                              <pic:nvPicPr>
+                                <pic:cNvPr id="0" name="img01_02.png"/>
+                                <pic:cNvPicPr/>
+                              </pic:nvPicPr>
+                              <pic:blipFill>
+                                <a:blip r:embed="rId12" cstate="print"/>
+                                <a:stretch>
+                                  <a:fillRect/>
+                                </a:stretch>
+                              </pic:blipFill>
+                              <pic:spPr>
+                                <a:xfrm>
+                                  <a:off x="0" y="0"/>
+                                  <a:ext cx="1173598" cy="946141"/>
+                                </a:xfrm>
+                                <a:prstGeom prst="rect">
+                                  <a:avLst/>
+                                </a:prstGeom>
+                              </pic:spPr>
+                            </pic:pic>
+                          </a:graphicData>
+                        </a:graphic>
+                      </wp:inline>
+                    </w:drawing>
+                  </w:r>
+                </w:p>
+              </w:tc>
+            </w:tr>
+            <w:tr>
+              <w:tc>
+                <w:tcPr>
+                  <w:tcW w:w="8129" w:type="dxa"/>
+                  <w:gridSpan w:val="2"/>
+                  <w:shd w:val="clear" w:color="auto" w:fill="FFFFFF" w:themeFill="background1"/>
+                  <w:vAlign w:val="center"/>
+                </w:tcPr>
+                <w:p>
+                  <w:pPr>
+                    <w:jc w:val="center"/>
+                    <w:rPr>
+                      <w:noProof/>
+                      <w:sz w:val="20"/>
+                    </w:rPr>
+                  </w:pPr>
+                  <w:r>
+                    <w:rPr>
+                      <w:noProof/>
+                      <w:sz w:val="20"/>
+                    </w:rPr>
+                    <w:t>(antes e depois da operação de reversão)</w:t>
+                  </w:r>
+                </w:p>
+              </w:tc>
+            </w:tr>
+          </w:tbl>
+          <w:p>
+            <w:pPr>
+              <w:jc w:val="both"/>
+              <w:rPr>
+                <w:sz w:val="20"/>
+              </w:rPr>
+            </w:pPr>
+          </w:p>
+          <w:p>
+            <w:pPr>
+              <w:jc w:val="both"/>
+              <w:rPr>
+                <w:sz w:val="20"/>
+              </w:rPr>
+            </w:pPr>
+          </w:p>
+          <w:p>
+            <w:pPr>
+              <w:jc w:val="both"/>
+              <w:rPr>
+                <w:sz w:val="20"/>
+              </w:rPr>
+            </w:pPr>
+          </w:p>
+          <w:p>
+            <w:pPr>
+              <w:jc w:val="both"/>
+              <w:rPr>
+                <w:sz w:val="20"/>
+              </w:rPr>
+            </w:pPr>
+            <w:r>
+              <w:rPr>
+                <w:sz w:val="20"/>
+              </w:rPr>
+              <w:lastRenderedPageBreak/>
+              <w:tab/>
+              <w:t>Neste caso, as arestas (s, t) e (u, v), ao formar (s, u) e (t, v) geram duas novas arrestas, mas mantém o ciclo</w:t>
+            </w:r>
+            <w:r>
+              <w:rPr>
+                <w:sz w:val="20"/>
+              </w:rPr>
+              <w:t xml:space="preserve">. Logo, a quantidade de ciclos </w:t>
+            </w:r>
+            <w:r>
+              <w:rPr>
+                <w:sz w:val="20"/>
+              </w:rPr>
+              <w:t>após a reversão é a quantidade de ciclos da permutação anterior.</w:t>
+            </w:r>
+          </w:p>
+          <w:p>
+            <w:pPr>
+              <w:jc w:val="both"/>
+              <w:rPr>
+                <w:sz w:val="20"/>
+              </w:rPr>
+            </w:pPr>
+          </w:p>
+          <w:p>
+            <w:pPr>
+              <w:jc w:val="both"/>
+              <w:rPr>
+                <w:sz w:val="20"/>
+              </w:rPr>
+            </w:pPr>
+            <w:proofErr w:type="gramStart"/>
+            <w:r>
+              <w:rPr>
+                <w:sz w:val="20"/>
+              </w:rPr>
+              <w:t>3</w:t>
+            </w:r>
+            <w:proofErr w:type="gramEnd"/>
+            <w:r>
+              <w:rPr>
+                <w:sz w:val="20"/>
+              </w:rPr>
+              <w:t>) Arestas pertencem ao mesmo ciclo, mas são divergentes.</w:t>
+            </w:r>
+          </w:p>
+          <w:p>
+            <w:pPr>
+              <w:jc w:val="both"/>
+              <w:rPr>
+                <w:sz w:val="20"/>
+              </w:rPr>
+            </w:pPr>
+          </w:p>
+          <w:tbl>
+            <w:tblPr>
+              <w:tblStyle w:val="Tabelacomgrade"/>
+              <w:tblW w:w="0" w:type="auto"/>
+              <w:tblBorders>
+                <w:top w:val="none" w:sz="0" w:space="0" w:color="auto"/>
+                <w:left w:val="none" w:sz="0" w:space="0" w:color="auto"/>
+                <w:bottom w:val="none" w:sz="0" w:space="0" w:color="auto"/>
+                <w:right w:val="none" w:sz="0" w:space="0" w:color="auto"/>
+                <w:insideH w:val="none" w:sz="0" w:space="0" w:color="auto"/>
+                <w:insideV w:val="none" w:sz="0" w:space="0" w:color="auto"/>
+              </w:tblBorders>
+              <w:shd w:val="clear" w:color="auto" w:fill="FFFFFF" w:themeFill="background1"/>
+              <w:tblLook w:val="04A0"/>
+            </w:tblPr>
+            <w:tblGrid>
+              <w:gridCol w:w="4064"/>
+              <w:gridCol w:w="4065"/>
+            </w:tblGrid>
+            <w:tr>
+              <w:tc>
+                <w:tcPr>
+                  <w:tcW w:w="4064" w:type="dxa"/>
+                  <w:shd w:val="clear" w:color="auto" w:fill="FFFFFF" w:themeFill="background1"/>
+                  <w:vAlign w:val="center"/>
+                </w:tcPr>
+                <w:p>
+                  <w:pPr>
+                    <w:jc w:val="center"/>
+                    <w:rPr>
+                      <w:sz w:val="20"/>
+                    </w:rPr>
+                  </w:pPr>
+                  <w:r>
+                    <w:rPr>
+                      <w:sz w:val="20"/>
+                    </w:rPr>
+                    <w:br/>
+                  </w:r>
+                  <w:r>
+                    <w:rPr>
+                      <w:noProof/>
+                      <w:sz w:val="20"/>
+                    </w:rPr>
+                    <w:drawing>
+                      <wp:inline distT="0" distB="0" distL="0" distR="0">
+                        <wp:extent cx="1209533" cy="1012058"/>
+                        <wp:effectExtent l="19050" t="0" r="0" b="0"/>
+                        <wp:docPr id="16" name="Imagem 6" descr="img01_01.png"/>
+                        <wp:cNvGraphicFramePr>
+                          <a:graphicFrameLocks xmlns:a="http://schemas.openxmlformats.org/drawingml/2006/main" noChangeAspect="1"/>
+                        </wp:cNvGraphicFramePr>
+                        <a:graphic xmlns:a="http://schemas.openxmlformats.org/drawingml/2006/main">
+                          <a:graphicData uri="http://schemas.openxmlformats.org/drawingml/2006/picture">
+                            <pic:pic xmlns:pic="http://schemas.openxmlformats.org/drawingml/2006/picture">
+                              <pic:nvPicPr>
+                                <pic:cNvPr id="0" name="img01_01.png"/>
+                                <pic:cNvPicPr/>
+                              </pic:nvPicPr>
+                              <pic:blipFill>
+                                <a:blip r:embed="rId13" cstate="print"/>
+                                <a:stretch>
+                                  <a:fillRect/>
+                                </a:stretch>
+                              </pic:blipFill>
+                              <pic:spPr>
+                                <a:xfrm>
+                                  <a:off x="0" y="0"/>
+                                  <a:ext cx="1209533" cy="1012058"/>
+                                </a:xfrm>
+                                <a:prstGeom prst="rect">
+                                  <a:avLst/>
+                                </a:prstGeom>
+                              </pic:spPr>
+                            </pic:pic>
+                          </a:graphicData>
+                        </a:graphic>
+                      </wp:inline>
+                    </w:drawing>
+                  </w:r>
+                  <w:r>
+                    <w:rPr>
+                      <w:sz w:val="20"/>
+                    </w:rPr>
+                    <w:br/>
+                  </w:r>
+                </w:p>
+              </w:tc>
+              <w:tc>
+                <w:tcPr>
+                  <w:tcW w:w="4065" w:type="dxa"/>
+                  <w:shd w:val="clear" w:color="auto" w:fill="FFFFFF" w:themeFill="background1"/>
+                  <w:vAlign w:val="center"/>
+                </w:tcPr>
+                <w:p>
+                  <w:pPr>
+                    <w:jc w:val="center"/>
+                    <w:rPr>
+                      <w:sz w:val="20"/>
+                    </w:rPr>
+                  </w:pPr>
+                  <w:r>
+                    <w:rPr>
+                      <w:noProof/>
+                      <w:sz w:val="20"/>
+                    </w:rPr>
+                    <w:drawing>
+                      <wp:inline distT="0" distB="0" distL="0" distR="0">
+                        <wp:extent cx="1173598" cy="952595"/>
+                        <wp:effectExtent l="19050" t="0" r="7502" b="0"/>
+                        <wp:docPr id="17" name="Imagem 8" descr="img01_02.png"/>
+                        <wp:cNvGraphicFramePr>
+                          <a:graphicFrameLocks xmlns:a="http://schemas.openxmlformats.org/drawingml/2006/main" noChangeAspect="1"/>
+                        </wp:cNvGraphicFramePr>
+                        <a:graphic xmlns:a="http://schemas.openxmlformats.org/drawingml/2006/main">
+                          <a:graphicData uri="http://schemas.openxmlformats.org/drawingml/2006/picture">
+                            <pic:pic xmlns:pic="http://schemas.openxmlformats.org/drawingml/2006/picture">
+                              <pic:nvPicPr>
+                                <pic:cNvPr id="0" name="img01_02.png"/>
+                                <pic:cNvPicPr/>
+                              </pic:nvPicPr>
+                              <pic:blipFill>
+                                <a:blip r:embed="rId14" cstate="print"/>
+                                <a:stretch>
+                                  <a:fillRect/>
+                                </a:stretch>
+                              </pic:blipFill>
+                              <pic:spPr>
+                                <a:xfrm>
+                                  <a:off x="0" y="0"/>
+                                  <a:ext cx="1173598" cy="952595"/>
+                                </a:xfrm>
+                                <a:prstGeom prst="rect">
+                                  <a:avLst/>
+                                </a:prstGeom>
+                              </pic:spPr>
+                            </pic:pic>
+                          </a:graphicData>
+                        </a:graphic>
+                      </wp:inline>
+                    </w:drawing>
+                  </w:r>
+                </w:p>
+              </w:tc>
+            </w:tr>
+            <w:tr>
+              <w:tc>
+                <w:tcPr>
+                  <w:tcW w:w="8129" w:type="dxa"/>
+                  <w:gridSpan w:val="2"/>
+                  <w:shd w:val="clear" w:color="auto" w:fill="FFFFFF" w:themeFill="background1"/>
+                  <w:vAlign w:val="center"/>
+                </w:tcPr>
+                <w:p>
+                  <w:pPr>
+                    <w:jc w:val="center"/>
+                    <w:rPr>
+                      <w:noProof/>
+                      <w:sz w:val="20"/>
+                    </w:rPr>
+                  </w:pPr>
+                  <w:r>
+                    <w:rPr>
+                      <w:noProof/>
+                      <w:sz w:val="20"/>
+                    </w:rPr>
+                    <w:t>(antes e depois da operação de reversão)</w:t>
+                  </w:r>
+                </w:p>
+              </w:tc>
+            </w:tr>
+          </w:tbl>
+          <w:p>
+            <w:pPr>
+              <w:jc w:val="both"/>
+              <w:rPr>
+                <w:sz w:val="20"/>
+              </w:rPr>
+            </w:pPr>
+          </w:p>
+          <w:p>
+            <w:pPr>
+              <w:jc w:val="both"/>
+              <w:rPr>
+                <w:sz w:val="20"/>
+              </w:rPr>
+            </w:pPr>
+            <w:r>
+              <w:rPr>
+                <w:sz w:val="20"/>
+              </w:rPr>
+              <w:tab/>
+              <w:t>Neste caso, as arestas (s, t) e (u, v), ao formar (s, u) e (t, v) geram dois ciclos diferentes. A quantidade de ciclos após a reversão é a quantidade de ciclos da permutação anterior mais um.</w:t>
+            </w:r>
+          </w:p>
+          <w:p>
+            <w:pPr>
+              <w:jc w:val="both"/>
+              <w:rPr>
+                <w:sz w:val="20"/>
+              </w:rPr>
+            </w:pPr>
+          </w:p>
+        </w:tc>
+      </w:tr>
+    </w:tbl>
+    <w:p>
+      <w:pPr>
+        <w:ind w:left="360" w:firstLine="348"/>
+        <w:jc w:val="both"/>
+      </w:pPr>
+      <w:r>
+        <w:lastRenderedPageBreak/>
+        <w:br/>
+      </w:r>
+    </w:p>
+    <w:tbl>
+      <w:tblPr>
+        <w:tblStyle w:val="Tabelacomgrade"/>
+        <w:tblW w:w="0" w:type="auto"/>
+        <w:tblInd w:w="360" w:type="dxa"/>
+        <w:shd w:val="pct10" w:color="auto" w:fill="auto"/>
+        <w:tblLook w:val="04A0"/>
+      </w:tblPr>
+      <w:tblGrid>
+        <w:gridCol w:w="8360"/>
+      </w:tblGrid>
+      <w:tr>
+        <w:tc>
+          <w:tcPr>
+            <w:tcW w:w="8644" w:type="dxa"/>
+            <w:shd w:val="pct10" w:color="auto" w:fill="auto"/>
+          </w:tcPr>
+          <w:p>
+            <w:pPr>
+              <w:jc w:val="both"/>
+            </w:pPr>
+            <w:r>
+              <w:rPr>
+                <w:b/>
+                <w:sz w:val="20"/>
+              </w:rPr>
+              <w:t xml:space="preserve">TEOREMA </w:t>
+            </w:r>
+            <w:proofErr w:type="gramStart"/>
+            <w:r>
+              <w:rPr>
+                <w:b/>
+                <w:sz w:val="20"/>
+              </w:rPr>
+              <w:t>2</w:t>
+            </w:r>
+            <w:proofErr w:type="gramEnd"/>
+            <w:r>
+              <w:rPr>
+                <w:sz w:val="20"/>
+              </w:rPr>
+              <w:t>: Uma reversão feita por duas arestas divergentes do mesmo ciclo é uma reversão que ordena se e somente se ao reverter não gera nenhuma componente ruim.</w:t>
+            </w:r>
+          </w:p>
+        </w:tc>
+      </w:tr>
+    </w:tbl>
+    <w:p>
+      <w:pPr>
+        <w:ind w:left="360" w:firstLine="348"/>
+        <w:jc w:val="both"/>
+      </w:pPr>
     </w:p>
     <w:p>
-      <w:pPr>
-        <w:ind w:left="360" w:firstLine="348"/>
-        <w:jc w:val="both"/>
-      </w:pPr>
-      <w:r>
-        <w:t>Vale a ressalva de que nosso algoritmo será capaz de identificar componentes ruins – esse é um dos passos intermediários na resolução do problema e, inclusive, na validação do conjunto de entradas. No entanto, a forma completa da solução, que aceitaria um conjunto de entradas</w:t>
-      </w:r>
-      <w:r>
-        <w:t xml:space="preserve"> sem restrições</w:t>
-      </w:r>
-      <w:r>
-        <w:t xml:space="preserve">, </w:t>
-      </w:r>
-      <w:r>
-        <w:t>implicaria na construção e no manuseio de estruturas de dados ainda mais complexas, bem como de conceitos que não foram ensinados em aula e que tampouco estão devidamente documentados na referência bibliográfica.</w:t>
-      </w:r>
-    </w:p>
-    <w:p>
-      <w:pPr>
-        <w:ind w:left="360" w:firstLine="348"/>
-        <w:jc w:val="both"/>
-      </w:pPr>
-      <w:r>
-        <w:t>Com isso, essa restrição deve ser tratada com atenção durante os testes e execuções a serem realizados.</w:t>
-      </w:r>
-    </w:p>
-    <w:p>
-      <w:pPr>
-        <w:rPr>
-          <w:b/>
-        </w:rPr>
-      </w:pPr>
-      <w:r>
-        <w:rPr>
-          <w:b/>
-        </w:rPr>
+      <w:r>
         <w:br w:type="page"/>
       </w:r>
     </w:p>
@@ -4486,7 +5628,7 @@
         <w:pStyle w:val="PargrafodaLista"/>
         <w:numPr>
           <w:ilvl w:val="0"/>
-          <w:numId w:val="8"/>
+          <w:numId w:val="13"/>
         </w:numPr>
         <w:rPr>
           <w:b/>
@@ -4497,8 +5639,16 @@
           <w:b/>
         </w:rPr>
         <w:lastRenderedPageBreak/>
-        <w:t>A Implementação</w:t>
-      </w:r>
+        <w:t xml:space="preserve">Restrições Conceituais do Modelo </w:t>
+      </w:r>
+      <w:proofErr w:type="gramStart"/>
+      <w:r>
+        <w:rPr>
+          <w:b/>
+        </w:rPr>
+        <w:t>Implementado</w:t>
+      </w:r>
+      <w:proofErr w:type="gramEnd"/>
     </w:p>
     <w:p>
       <w:pPr>
@@ -4514,7 +5664,105 @@
         <w:jc w:val="both"/>
       </w:pPr>
       <w:r>
-        <w:t xml:space="preserve">A implementação foi feita </w:t>
+        <w:t xml:space="preserve">Dada a complexidade do </w:t>
+      </w:r>
+      <w:r>
+        <w:t xml:space="preserve">problema tratado e </w:t>
+      </w:r>
+      <w:r>
+        <w:t>o curto prazo disponível para a realização do trabalho, tornou-se necessário delimitar o escopo de nossa solução. Para isso, acrescentamos à base de entrada uma restrição sugerida pelas professoras Celina e Marília: consideramos que as entradas serão fornecidas sem que haja em cada uma delas, logo a princípio, uma componente ruim.</w:t>
+      </w:r>
+    </w:p>
+    <w:p>
+      <w:pPr>
+        <w:ind w:left="360" w:firstLine="348"/>
+        <w:jc w:val="both"/>
+      </w:pPr>
+      <w:r>
+        <w:t>Vale a ressalva de que nosso algoritmo será capaz de identificar componentes ruins – esse é um dos passos intermediários na resolução do problema e, inclusive, na validação do conjunto de entradas. No entanto, a forma completa da solução, que aceitaria um conjunto de entradas</w:t>
+      </w:r>
+      <w:r>
+        <w:t xml:space="preserve"> sem restrições</w:t>
+      </w:r>
+      <w:r>
+        <w:t xml:space="preserve">, </w:t>
+      </w:r>
+      <w:r>
+        <w:t>implicaria na construção e no manuseio de estruturas de dados ainda mais complexas, bem como de conceitos que não foram ensinados em aula e que tampouco estão devidamente documentados na referência bibliográfica.</w:t>
+      </w:r>
+    </w:p>
+    <w:p>
+      <w:pPr>
+        <w:ind w:left="360" w:firstLine="348"/>
+        <w:jc w:val="both"/>
+      </w:pPr>
+      <w:r>
+        <w:t>Com isso, essa restrição deve ser tratada com atenção durante os testes e execuções a serem realizados.</w:t>
+      </w:r>
+    </w:p>
+    <w:p>
+      <w:pPr>
+        <w:rPr>
+          <w:b/>
+        </w:rPr>
+      </w:pPr>
+      <w:r>
+        <w:rPr>
+          <w:b/>
+        </w:rPr>
+        <w:br w:type="page"/>
+      </w:r>
+    </w:p>
+    <w:p>
+      <w:pPr>
+        <w:pStyle w:val="PargrafodaLista"/>
+        <w:numPr>
+          <w:ilvl w:val="0"/>
+          <w:numId w:val="13"/>
+        </w:numPr>
+        <w:rPr>
+          <w:b/>
+        </w:rPr>
+      </w:pPr>
+      <w:r>
+        <w:rPr>
+          <w:b/>
+        </w:rPr>
+        <w:lastRenderedPageBreak/>
+        <w:t xml:space="preserve">A </w:t>
+      </w:r>
+      <w:proofErr w:type="gramStart"/>
+      <w:r>
+        <w:rPr>
+          <w:b/>
+        </w:rPr>
+        <w:t>Implementação</w:t>
+      </w:r>
+      <w:proofErr w:type="gramEnd"/>
+    </w:p>
+    <w:p>
+      <w:pPr>
+        <w:pStyle w:val="PargrafodaLista"/>
+        <w:rPr>
+          <w:b/>
+        </w:rPr>
+      </w:pPr>
+    </w:p>
+    <w:p>
+      <w:pPr>
+        <w:ind w:left="360" w:firstLine="348"/>
+        <w:jc w:val="both"/>
+      </w:pPr>
+      <w:r>
+        <w:t xml:space="preserve">A </w:t>
+      </w:r>
+      <w:proofErr w:type="gramStart"/>
+      <w:r>
+        <w:t>implementação</w:t>
+      </w:r>
+      <w:proofErr w:type="gramEnd"/>
+      <w:r>
+        <w:t xml:space="preserve"> foi feita </w:t>
       </w:r>
       <w:r>
         <w:t>com</w:t>
@@ -4523,7 +5771,15 @@
         <w:t xml:space="preserve"> a linguagem </w:t>
       </w:r>
       <w:r>
-        <w:t>de programação C e o resultado, portanto, se encontra na forma procedural. Acreditamos que a abordagem de orientação a objetos talvez fosse mais interessante para o caso de uma solução completa, onde a</w:t>
+        <w:t xml:space="preserve">de programação C e o resultado, portanto, se encontra na forma </w:t>
+      </w:r>
+      <w:proofErr w:type="spellStart"/>
+      <w:r>
+        <w:t>procedural</w:t>
+      </w:r>
+      <w:proofErr w:type="spellEnd"/>
+      <w:r>
+        <w:t>. Acreditamos que a abordagem de orientação a objetos talvez fosse mais interessante para o caso de uma solução completa, onde a</w:t>
       </w:r>
       <w:r>
         <w:t xml:space="preserve"> mesma solução se apoiaria em conceitos e classificações</w:t>
@@ -4611,7 +5867,7 @@
         <w:pStyle w:val="PargrafodaLista"/>
         <w:numPr>
           <w:ilvl w:val="1"/>
-          <w:numId w:val="8"/>
+          <w:numId w:val="11"/>
         </w:numPr>
         <w:jc w:val="both"/>
         <w:rPr>
@@ -4642,11 +5898,35 @@
           <w:rFonts w:ascii="Courier New" w:hAnsi="Courier New" w:cs="Courier New"/>
         </w:rPr>
       </w:pPr>
+      <w:proofErr w:type="spellStart"/>
+      <w:proofErr w:type="gramStart"/>
       <w:r>
         <w:rPr>
           <w:rFonts w:ascii="Courier New" w:hAnsi="Courier New" w:cs="Courier New"/>
         </w:rPr>
-        <w:t>int n_input;</w:t>
+        <w:t>int</w:t>
+      </w:r>
+      <w:proofErr w:type="spellEnd"/>
+      <w:proofErr w:type="gramEnd"/>
+      <w:r>
+        <w:rPr>
+          <w:rFonts w:ascii="Courier New" w:hAnsi="Courier New" w:cs="Courier New"/>
+        </w:rPr>
+        <w:t xml:space="preserve"> </w:t>
+      </w:r>
+      <w:proofErr w:type="spellStart"/>
+      <w:r>
+        <w:rPr>
+          <w:rFonts w:ascii="Courier New" w:hAnsi="Courier New" w:cs="Courier New"/>
+        </w:rPr>
+        <w:t>n_input</w:t>
+      </w:r>
+      <w:proofErr w:type="spellEnd"/>
+      <w:r>
+        <w:rPr>
+          <w:rFonts w:ascii="Courier New" w:hAnsi="Courier New" w:cs="Courier New"/>
+        </w:rPr>
+        <w:t>;</w:t>
       </w:r>
     </w:p>
     <w:p>
@@ -4669,11 +5949,35 @@
           <w:rFonts w:ascii="Courier New" w:hAnsi="Courier New" w:cs="Courier New"/>
         </w:rPr>
       </w:pPr>
+      <w:proofErr w:type="spellStart"/>
+      <w:proofErr w:type="gramStart"/>
       <w:r>
         <w:rPr>
           <w:rFonts w:ascii="Courier New" w:hAnsi="Courier New" w:cs="Courier New"/>
         </w:rPr>
-        <w:t>int n_cycles;</w:t>
+        <w:t>int</w:t>
+      </w:r>
+      <w:proofErr w:type="spellEnd"/>
+      <w:proofErr w:type="gramEnd"/>
+      <w:r>
+        <w:rPr>
+          <w:rFonts w:ascii="Courier New" w:hAnsi="Courier New" w:cs="Courier New"/>
+        </w:rPr>
+        <w:t xml:space="preserve"> </w:t>
+      </w:r>
+      <w:proofErr w:type="spellStart"/>
+      <w:r>
+        <w:rPr>
+          <w:rFonts w:ascii="Courier New" w:hAnsi="Courier New" w:cs="Courier New"/>
+        </w:rPr>
+        <w:t>n_cycles</w:t>
+      </w:r>
+      <w:proofErr w:type="spellEnd"/>
+      <w:r>
+        <w:rPr>
+          <w:rFonts w:ascii="Courier New" w:hAnsi="Courier New" w:cs="Courier New"/>
+        </w:rPr>
+        <w:t>;</w:t>
       </w:r>
     </w:p>
     <w:p>
@@ -4694,11 +5998,35 @@
           <w:rFonts w:ascii="Courier New" w:hAnsi="Courier New" w:cs="Courier New"/>
         </w:rPr>
       </w:pPr>
+      <w:proofErr w:type="spellStart"/>
+      <w:proofErr w:type="gramStart"/>
       <w:r>
         <w:rPr>
           <w:rFonts w:ascii="Courier New" w:hAnsi="Courier New" w:cs="Courier New"/>
         </w:rPr>
-        <w:t>int n_components;</w:t>
+        <w:t>int</w:t>
+      </w:r>
+      <w:proofErr w:type="spellEnd"/>
+      <w:proofErr w:type="gramEnd"/>
+      <w:r>
+        <w:rPr>
+          <w:rFonts w:ascii="Courier New" w:hAnsi="Courier New" w:cs="Courier New"/>
+        </w:rPr>
+        <w:t xml:space="preserve"> </w:t>
+      </w:r>
+      <w:proofErr w:type="spellStart"/>
+      <w:r>
+        <w:rPr>
+          <w:rFonts w:ascii="Courier New" w:hAnsi="Courier New" w:cs="Courier New"/>
+        </w:rPr>
+        <w:t>n_components</w:t>
+      </w:r>
+      <w:proofErr w:type="spellEnd"/>
+      <w:r>
+        <w:rPr>
+          <w:rFonts w:ascii="Courier New" w:hAnsi="Courier New" w:cs="Courier New"/>
+        </w:rPr>
+        <w:t>;</w:t>
       </w:r>
     </w:p>
     <w:p>
@@ -4719,11 +6047,35 @@
           <w:rFonts w:ascii="Courier New" w:hAnsi="Courier New" w:cs="Courier New"/>
         </w:rPr>
       </w:pPr>
+      <w:proofErr w:type="spellStart"/>
+      <w:proofErr w:type="gramStart"/>
       <w:r>
         <w:rPr>
           <w:rFonts w:ascii="Courier New" w:hAnsi="Courier New" w:cs="Courier New"/>
         </w:rPr>
-        <w:t>int *position;</w:t>
+        <w:t>int</w:t>
+      </w:r>
+      <w:proofErr w:type="spellEnd"/>
+      <w:proofErr w:type="gramEnd"/>
+      <w:r>
+        <w:rPr>
+          <w:rFonts w:ascii="Courier New" w:hAnsi="Courier New" w:cs="Courier New"/>
+        </w:rPr>
+        <w:t xml:space="preserve"> *</w:t>
+      </w:r>
+      <w:proofErr w:type="spellStart"/>
+      <w:r>
+        <w:rPr>
+          <w:rFonts w:ascii="Courier New" w:hAnsi="Courier New" w:cs="Courier New"/>
+        </w:rPr>
+        <w:t>position</w:t>
+      </w:r>
+      <w:proofErr w:type="spellEnd"/>
+      <w:r>
+        <w:rPr>
+          <w:rFonts w:ascii="Courier New" w:hAnsi="Courier New" w:cs="Courier New"/>
+        </w:rPr>
+        <w:t>;</w:t>
       </w:r>
     </w:p>
     <w:p>
@@ -4740,7 +6092,23 @@
         <w:tab/>
       </w:r>
       <w:r>
-        <w:t>Um vetor que aponta o índice, na sequência, em que o iésimo elemento aparece (não obstante o sinal).</w:t>
+        <w:t xml:space="preserve">Um vetor que aponta o índice, na </w:t>
+      </w:r>
+      <w:proofErr w:type="spellStart"/>
+      <w:r>
+        <w:t>sequência</w:t>
+      </w:r>
+      <w:proofErr w:type="spellEnd"/>
+      <w:r>
+        <w:t xml:space="preserve">, em que o </w:t>
+      </w:r>
+      <w:proofErr w:type="spellStart"/>
+      <w:r>
+        <w:t>iésimo</w:t>
+      </w:r>
+      <w:proofErr w:type="spellEnd"/>
+      <w:r>
+        <w:t xml:space="preserve"> elemento aparece (não obstante o sinal).</w:t>
       </w:r>
     </w:p>
     <w:p>
@@ -4751,11 +6119,35 @@
           <w:rFonts w:ascii="Courier New" w:hAnsi="Courier New" w:cs="Courier New"/>
         </w:rPr>
       </w:pPr>
+      <w:proofErr w:type="spellStart"/>
+      <w:proofErr w:type="gramStart"/>
       <w:r>
         <w:rPr>
           <w:rFonts w:ascii="Courier New" w:hAnsi="Courier New" w:cs="Courier New"/>
         </w:rPr>
-        <w:t>int *component_id;</w:t>
+        <w:t>int</w:t>
+      </w:r>
+      <w:proofErr w:type="spellEnd"/>
+      <w:proofErr w:type="gramEnd"/>
+      <w:r>
+        <w:rPr>
+          <w:rFonts w:ascii="Courier New" w:hAnsi="Courier New" w:cs="Courier New"/>
+        </w:rPr>
+        <w:t xml:space="preserve"> *</w:t>
+      </w:r>
+      <w:proofErr w:type="spellStart"/>
+      <w:r>
+        <w:rPr>
+          <w:rFonts w:ascii="Courier New" w:hAnsi="Courier New" w:cs="Courier New"/>
+        </w:rPr>
+        <w:t>component_id</w:t>
+      </w:r>
+      <w:proofErr w:type="spellEnd"/>
+      <w:r>
+        <w:rPr>
+          <w:rFonts w:ascii="Courier New" w:hAnsi="Courier New" w:cs="Courier New"/>
+        </w:rPr>
+        <w:t>;</w:t>
       </w:r>
     </w:p>
     <w:p>
@@ -4784,11 +6176,35 @@
           <w:rFonts w:ascii="Courier New" w:hAnsi="Courier New" w:cs="Courier New"/>
         </w:rPr>
       </w:pPr>
+      <w:proofErr w:type="spellStart"/>
+      <w:proofErr w:type="gramStart"/>
       <w:r>
         <w:rPr>
           <w:rFonts w:ascii="Courier New" w:hAnsi="Courier New" w:cs="Courier New"/>
         </w:rPr>
-        <w:t>int *n_reality_edges;</w:t>
+        <w:t>int</w:t>
+      </w:r>
+      <w:proofErr w:type="spellEnd"/>
+      <w:proofErr w:type="gramEnd"/>
+      <w:r>
+        <w:rPr>
+          <w:rFonts w:ascii="Courier New" w:hAnsi="Courier New" w:cs="Courier New"/>
+        </w:rPr>
+        <w:t xml:space="preserve"> *</w:t>
+      </w:r>
+      <w:proofErr w:type="spellStart"/>
+      <w:r>
+        <w:rPr>
+          <w:rFonts w:ascii="Courier New" w:hAnsi="Courier New" w:cs="Courier New"/>
+        </w:rPr>
+        <w:t>n_reality_edges</w:t>
+      </w:r>
+      <w:proofErr w:type="spellEnd"/>
+      <w:r>
+        <w:rPr>
+          <w:rFonts w:ascii="Courier New" w:hAnsi="Courier New" w:cs="Courier New"/>
+        </w:rPr>
+        <w:t>;</w:t>
       </w:r>
     </w:p>
     <w:p>
@@ -4817,11 +6233,35 @@
           <w:rFonts w:ascii="Courier New" w:hAnsi="Courier New" w:cs="Courier New"/>
         </w:rPr>
       </w:pPr>
+      <w:proofErr w:type="spellStart"/>
+      <w:proofErr w:type="gramStart"/>
       <w:r>
         <w:rPr>
           <w:rFonts w:ascii="Courier New" w:hAnsi="Courier New" w:cs="Courier New"/>
         </w:rPr>
-        <w:t>int **cycle_id;</w:t>
+        <w:t>int</w:t>
+      </w:r>
+      <w:proofErr w:type="spellEnd"/>
+      <w:proofErr w:type="gramEnd"/>
+      <w:r>
+        <w:rPr>
+          <w:rFonts w:ascii="Courier New" w:hAnsi="Courier New" w:cs="Courier New"/>
+        </w:rPr>
+        <w:t xml:space="preserve"> **</w:t>
+      </w:r>
+      <w:proofErr w:type="spellStart"/>
+      <w:r>
+        <w:rPr>
+          <w:rFonts w:ascii="Courier New" w:hAnsi="Courier New" w:cs="Courier New"/>
+        </w:rPr>
+        <w:t>cycle_id</w:t>
+      </w:r>
+      <w:proofErr w:type="spellEnd"/>
+      <w:r>
+        <w:rPr>
+          <w:rFonts w:ascii="Courier New" w:hAnsi="Courier New" w:cs="Courier New"/>
+        </w:rPr>
+        <w:t>;</w:t>
       </w:r>
     </w:p>
     <w:p>
@@ -4839,8 +6279,23 @@
         <w:rPr>
           <w:color w:val="000000" w:themeColor="text1"/>
         </w:rPr>
-        <w:t>É uma matriz [ (</w:t>
-      </w:r>
+        <w:t xml:space="preserve">É uma matriz </w:t>
+      </w:r>
+      <w:proofErr w:type="gramStart"/>
+      <w:r>
+        <w:rPr>
+          <w:color w:val="000000" w:themeColor="text1"/>
+        </w:rPr>
+        <w:t xml:space="preserve">[ </w:t>
+      </w:r>
+      <w:proofErr w:type="gramEnd"/>
+      <w:r>
+        <w:rPr>
+          <w:color w:val="000000" w:themeColor="text1"/>
+        </w:rPr>
+        <w:t>(</w:t>
+      </w:r>
+      <w:proofErr w:type="spellStart"/>
       <w:r>
         <w:rPr>
           <w:rFonts w:ascii="Courier New" w:hAnsi="Courier New" w:cs="Courier New"/>
@@ -4848,6 +6303,7 @@
         </w:rPr>
         <w:t>n_input</w:t>
       </w:r>
+      <w:proofErr w:type="spellEnd"/>
       <w:r>
         <w:rPr>
           <w:color w:val="000000" w:themeColor="text1"/>
@@ -4864,7 +6320,21 @@
         <w:rPr>
           <w:color w:val="000000" w:themeColor="text1"/>
         </w:rPr>
-        <w:t xml:space="preserve"> em **reality_graph </w:t>
+        <w:t xml:space="preserve"> em **</w:t>
+      </w:r>
+      <w:proofErr w:type="spellStart"/>
+      <w:r>
+        <w:rPr>
+          <w:color w:val="000000" w:themeColor="text1"/>
+        </w:rPr>
+        <w:t>reality_graph</w:t>
+      </w:r>
+      <w:proofErr w:type="spellEnd"/>
+      <w:r>
+        <w:rPr>
+          <w:color w:val="000000" w:themeColor="text1"/>
+        </w:rPr>
+        <w:t xml:space="preserve"> </w:t>
       </w:r>
       <w:r>
         <w:rPr>
@@ -4881,11 +6351,35 @@
           <w:rFonts w:ascii="Courier New" w:hAnsi="Courier New" w:cs="Courier New"/>
         </w:rPr>
       </w:pPr>
+      <w:proofErr w:type="spellStart"/>
+      <w:proofErr w:type="gramStart"/>
       <w:r>
         <w:rPr>
           <w:rFonts w:ascii="Courier New" w:hAnsi="Courier New" w:cs="Courier New"/>
         </w:rPr>
-        <w:t>int **components;</w:t>
+        <w:t>int</w:t>
+      </w:r>
+      <w:proofErr w:type="spellEnd"/>
+      <w:proofErr w:type="gramEnd"/>
+      <w:r>
+        <w:rPr>
+          <w:rFonts w:ascii="Courier New" w:hAnsi="Courier New" w:cs="Courier New"/>
+        </w:rPr>
+        <w:t xml:space="preserve"> **</w:t>
+      </w:r>
+      <w:proofErr w:type="spellStart"/>
+      <w:r>
+        <w:rPr>
+          <w:rFonts w:ascii="Courier New" w:hAnsi="Courier New" w:cs="Courier New"/>
+        </w:rPr>
+        <w:t>components</w:t>
+      </w:r>
+      <w:proofErr w:type="spellEnd"/>
+      <w:r>
+        <w:rPr>
+          <w:rFonts w:ascii="Courier New" w:hAnsi="Courier New" w:cs="Courier New"/>
+        </w:rPr>
+        <w:t>;</w:t>
       </w:r>
     </w:p>
     <w:p>
@@ -4914,11 +6408,49 @@
           <w:rFonts w:ascii="Courier New" w:hAnsi="Courier New" w:cs="Courier New"/>
         </w:rPr>
       </w:pPr>
+      <w:proofErr w:type="spellStart"/>
+      <w:proofErr w:type="gramStart"/>
       <w:r>
         <w:rPr>
           <w:rFonts w:ascii="Courier New" w:hAnsi="Courier New" w:cs="Courier New"/>
         </w:rPr>
-        <w:t>signed int *sequence;</w:t>
+        <w:t>signed</w:t>
+      </w:r>
+      <w:proofErr w:type="spellEnd"/>
+      <w:proofErr w:type="gramEnd"/>
+      <w:r>
+        <w:rPr>
+          <w:rFonts w:ascii="Courier New" w:hAnsi="Courier New" w:cs="Courier New"/>
+        </w:rPr>
+        <w:t xml:space="preserve"> </w:t>
+      </w:r>
+      <w:proofErr w:type="spellStart"/>
+      <w:r>
+        <w:rPr>
+          <w:rFonts w:ascii="Courier New" w:hAnsi="Courier New" w:cs="Courier New"/>
+        </w:rPr>
+        <w:t>int</w:t>
+      </w:r>
+      <w:proofErr w:type="spellEnd"/>
+      <w:r>
+        <w:rPr>
+          <w:rFonts w:ascii="Courier New" w:hAnsi="Courier New" w:cs="Courier New"/>
+        </w:rPr>
+        <w:t xml:space="preserve"> *</w:t>
+      </w:r>
+      <w:proofErr w:type="spellStart"/>
+      <w:r>
+        <w:rPr>
+          <w:rFonts w:ascii="Courier New" w:hAnsi="Courier New" w:cs="Courier New"/>
+        </w:rPr>
+        <w:t>sequence</w:t>
+      </w:r>
+      <w:proofErr w:type="spellEnd"/>
+      <w:r>
+        <w:rPr>
+          <w:rFonts w:ascii="Courier New" w:hAnsi="Courier New" w:cs="Courier New"/>
+        </w:rPr>
+        <w:t>;</w:t>
       </w:r>
     </w:p>
     <w:p>
@@ -4935,7 +6467,15 @@
         <w:tab/>
       </w:r>
       <w:r>
-        <w:t>Um vetor que armazena a sequência propriamente dita.</w:t>
+        <w:t xml:space="preserve">Um vetor que armazena a </w:t>
+      </w:r>
+      <w:proofErr w:type="spellStart"/>
+      <w:r>
+        <w:t>sequência</w:t>
+      </w:r>
+      <w:proofErr w:type="spellEnd"/>
+      <w:r>
+        <w:t xml:space="preserve"> propriamente dita.</w:t>
       </w:r>
     </w:p>
     <w:p>
@@ -4953,11 +6493,49 @@
         <w:lastRenderedPageBreak/>
         <w:t xml:space="preserve"> </w:t>
       </w:r>
+      <w:proofErr w:type="spellStart"/>
+      <w:proofErr w:type="gramStart"/>
       <w:r>
         <w:rPr>
           <w:rFonts w:ascii="Courier New" w:hAnsi="Courier New" w:cs="Courier New"/>
         </w:rPr>
-        <w:t>signed int **reality_graph;</w:t>
+        <w:t>signed</w:t>
+      </w:r>
+      <w:proofErr w:type="spellEnd"/>
+      <w:proofErr w:type="gramEnd"/>
+      <w:r>
+        <w:rPr>
+          <w:rFonts w:ascii="Courier New" w:hAnsi="Courier New" w:cs="Courier New"/>
+        </w:rPr>
+        <w:t xml:space="preserve"> </w:t>
+      </w:r>
+      <w:proofErr w:type="spellStart"/>
+      <w:r>
+        <w:rPr>
+          <w:rFonts w:ascii="Courier New" w:hAnsi="Courier New" w:cs="Courier New"/>
+        </w:rPr>
+        <w:t>int</w:t>
+      </w:r>
+      <w:proofErr w:type="spellEnd"/>
+      <w:r>
+        <w:rPr>
+          <w:rFonts w:ascii="Courier New" w:hAnsi="Courier New" w:cs="Courier New"/>
+        </w:rPr>
+        <w:t xml:space="preserve"> **</w:t>
+      </w:r>
+      <w:proofErr w:type="spellStart"/>
+      <w:r>
+        <w:rPr>
+          <w:rFonts w:ascii="Courier New" w:hAnsi="Courier New" w:cs="Courier New"/>
+        </w:rPr>
+        <w:t>reality_graph</w:t>
+      </w:r>
+      <w:proofErr w:type="spellEnd"/>
+      <w:r>
+        <w:rPr>
+          <w:rFonts w:ascii="Courier New" w:hAnsi="Courier New" w:cs="Courier New"/>
+        </w:rPr>
+        <w:t>;</w:t>
       </w:r>
     </w:p>
     <w:p>
@@ -4975,8 +6553,23 @@
         <w:rPr>
           <w:color w:val="000000" w:themeColor="text1"/>
         </w:rPr>
-        <w:t>É uma matriz [ (</w:t>
-      </w:r>
+        <w:t xml:space="preserve">É uma matriz </w:t>
+      </w:r>
+      <w:proofErr w:type="gramStart"/>
+      <w:r>
+        <w:rPr>
+          <w:color w:val="000000" w:themeColor="text1"/>
+        </w:rPr>
+        <w:t xml:space="preserve">[ </w:t>
+      </w:r>
+      <w:proofErr w:type="gramEnd"/>
+      <w:r>
+        <w:rPr>
+          <w:color w:val="000000" w:themeColor="text1"/>
+        </w:rPr>
+        <w:t>(</w:t>
+      </w:r>
+      <w:proofErr w:type="spellStart"/>
       <w:r>
         <w:rPr>
           <w:rFonts w:ascii="Courier New" w:hAnsi="Courier New" w:cs="Courier New"/>
@@ -4984,6 +6577,7 @@
         </w:rPr>
         <w:t>n_input</w:t>
       </w:r>
+      <w:proofErr w:type="spellEnd"/>
       <w:r>
         <w:rPr>
           <w:color w:val="000000" w:themeColor="text1"/>
@@ -5005,11 +6599,49 @@
           <w:rFonts w:ascii="Courier New" w:hAnsi="Courier New" w:cs="Courier New"/>
         </w:rPr>
       </w:pPr>
+      <w:proofErr w:type="spellStart"/>
+      <w:proofErr w:type="gramStart"/>
       <w:r>
         <w:rPr>
           <w:rFonts w:ascii="Courier New" w:hAnsi="Courier New" w:cs="Courier New"/>
         </w:rPr>
-        <w:t>signed int **desire_graph;</w:t>
+        <w:t>signed</w:t>
+      </w:r>
+      <w:proofErr w:type="spellEnd"/>
+      <w:proofErr w:type="gramEnd"/>
+      <w:r>
+        <w:rPr>
+          <w:rFonts w:ascii="Courier New" w:hAnsi="Courier New" w:cs="Courier New"/>
+        </w:rPr>
+        <w:t xml:space="preserve"> </w:t>
+      </w:r>
+      <w:proofErr w:type="spellStart"/>
+      <w:r>
+        <w:rPr>
+          <w:rFonts w:ascii="Courier New" w:hAnsi="Courier New" w:cs="Courier New"/>
+        </w:rPr>
+        <w:t>int</w:t>
+      </w:r>
+      <w:proofErr w:type="spellEnd"/>
+      <w:r>
+        <w:rPr>
+          <w:rFonts w:ascii="Courier New" w:hAnsi="Courier New" w:cs="Courier New"/>
+        </w:rPr>
+        <w:t xml:space="preserve"> **</w:t>
+      </w:r>
+      <w:proofErr w:type="spellStart"/>
+      <w:r>
+        <w:rPr>
+          <w:rFonts w:ascii="Courier New" w:hAnsi="Courier New" w:cs="Courier New"/>
+        </w:rPr>
+        <w:t>desire_graph</w:t>
+      </w:r>
+      <w:proofErr w:type="spellEnd"/>
+      <w:r>
+        <w:rPr>
+          <w:rFonts w:ascii="Courier New" w:hAnsi="Courier New" w:cs="Courier New"/>
+        </w:rPr>
+        <w:t>;</w:t>
       </w:r>
     </w:p>
     <w:p>
@@ -5027,8 +6659,23 @@
         <w:rPr>
           <w:color w:val="000000" w:themeColor="text1"/>
         </w:rPr>
-        <w:t>É uma matriz [ (</w:t>
-      </w:r>
+        <w:t xml:space="preserve">É uma matriz </w:t>
+      </w:r>
+      <w:proofErr w:type="gramStart"/>
+      <w:r>
+        <w:rPr>
+          <w:color w:val="000000" w:themeColor="text1"/>
+        </w:rPr>
+        <w:t xml:space="preserve">[ </w:t>
+      </w:r>
+      <w:proofErr w:type="gramEnd"/>
+      <w:r>
+        <w:rPr>
+          <w:color w:val="000000" w:themeColor="text1"/>
+        </w:rPr>
+        <w:t>(</w:t>
+      </w:r>
+      <w:proofErr w:type="spellStart"/>
       <w:r>
         <w:rPr>
           <w:rFonts w:ascii="Courier New" w:hAnsi="Courier New" w:cs="Courier New"/>
@@ -5036,6 +6683,7 @@
         </w:rPr>
         <w:t>n_input</w:t>
       </w:r>
+      <w:proofErr w:type="spellEnd"/>
       <w:r>
         <w:rPr>
           <w:color w:val="000000" w:themeColor="text1"/>
@@ -5063,11 +6711,49 @@
           <w:rFonts w:ascii="Courier New" w:hAnsi="Courier New" w:cs="Courier New"/>
         </w:rPr>
       </w:pPr>
+      <w:proofErr w:type="spellStart"/>
+      <w:proofErr w:type="gramStart"/>
       <w:r>
         <w:rPr>
           <w:rFonts w:ascii="Courier New" w:hAnsi="Courier New" w:cs="Courier New"/>
         </w:rPr>
-        <w:t>signed int ***cycles;</w:t>
+        <w:t>signed</w:t>
+      </w:r>
+      <w:proofErr w:type="spellEnd"/>
+      <w:proofErr w:type="gramEnd"/>
+      <w:r>
+        <w:rPr>
+          <w:rFonts w:ascii="Courier New" w:hAnsi="Courier New" w:cs="Courier New"/>
+        </w:rPr>
+        <w:t xml:space="preserve"> </w:t>
+      </w:r>
+      <w:proofErr w:type="spellStart"/>
+      <w:r>
+        <w:rPr>
+          <w:rFonts w:ascii="Courier New" w:hAnsi="Courier New" w:cs="Courier New"/>
+        </w:rPr>
+        <w:t>int</w:t>
+      </w:r>
+      <w:proofErr w:type="spellEnd"/>
+      <w:r>
+        <w:rPr>
+          <w:rFonts w:ascii="Courier New" w:hAnsi="Courier New" w:cs="Courier New"/>
+        </w:rPr>
+        <w:t xml:space="preserve"> ***</w:t>
+      </w:r>
+      <w:proofErr w:type="spellStart"/>
+      <w:r>
+        <w:rPr>
+          <w:rFonts w:ascii="Courier New" w:hAnsi="Courier New" w:cs="Courier New"/>
+        </w:rPr>
+        <w:t>cycles</w:t>
+      </w:r>
+      <w:proofErr w:type="spellEnd"/>
+      <w:r>
+        <w:rPr>
+          <w:rFonts w:ascii="Courier New" w:hAnsi="Courier New" w:cs="Courier New"/>
+        </w:rPr>
+        <w:t>;</w:t>
       </w:r>
     </w:p>
     <w:p>
@@ -5095,8 +6781,17 @@
           <w:rFonts w:ascii="Courier New" w:hAnsi="Courier New" w:cs="Courier New"/>
           <w:color w:val="000000" w:themeColor="text1"/>
         </w:rPr>
-        <w:t>**cycle</w:t>
-      </w:r>
+        <w:t>**</w:t>
+      </w:r>
+      <w:proofErr w:type="spellStart"/>
+      <w:r>
+        <w:rPr>
+          <w:rFonts w:ascii="Courier New" w:hAnsi="Courier New" w:cs="Courier New"/>
+          <w:color w:val="000000" w:themeColor="text1"/>
+        </w:rPr>
+        <w:t>cycle</w:t>
+      </w:r>
+      <w:proofErr w:type="spellEnd"/>
       <w:r>
         <w:rPr>
           <w:color w:val="000000" w:themeColor="text1"/>
@@ -5118,12 +6813,23 @@
         </w:rPr>
         <w:tab/>
       </w:r>
+      <w:proofErr w:type="spellStart"/>
+      <w:proofErr w:type="gramStart"/>
       <w:r>
         <w:rPr>
           <w:rFonts w:ascii="Courier New" w:hAnsi="Courier New" w:cs="Courier New"/>
           <w:color w:val="000000" w:themeColor="text1"/>
         </w:rPr>
-        <w:t>cycle[i][0]</w:t>
+        <w:t>cycle</w:t>
+      </w:r>
+      <w:proofErr w:type="spellEnd"/>
+      <w:proofErr w:type="gramEnd"/>
+      <w:r>
+        <w:rPr>
+          <w:rFonts w:ascii="Courier New" w:hAnsi="Courier New" w:cs="Courier New"/>
+          <w:color w:val="000000" w:themeColor="text1"/>
+        </w:rPr>
+        <w:t>[i][0]</w:t>
       </w:r>
       <w:r>
         <w:rPr>
@@ -5146,12 +6852,23 @@
         </w:rPr>
         <w:tab/>
       </w:r>
+      <w:proofErr w:type="spellStart"/>
+      <w:proofErr w:type="gramStart"/>
       <w:r>
         <w:rPr>
           <w:rFonts w:ascii="Courier New" w:hAnsi="Courier New" w:cs="Courier New"/>
           <w:color w:val="000000" w:themeColor="text1"/>
         </w:rPr>
-        <w:t>cycle[i][1]</w:t>
+        <w:t>cycle</w:t>
+      </w:r>
+      <w:proofErr w:type="spellEnd"/>
+      <w:proofErr w:type="gramEnd"/>
+      <w:r>
+        <w:rPr>
+          <w:rFonts w:ascii="Courier New" w:hAnsi="Courier New" w:cs="Courier New"/>
+          <w:color w:val="000000" w:themeColor="text1"/>
+        </w:rPr>
+        <w:t>[i][1]</w:t>
       </w:r>
       <w:r>
         <w:rPr>
@@ -5174,12 +6891,23 @@
         </w:rPr>
         <w:tab/>
       </w:r>
+      <w:proofErr w:type="spellStart"/>
+      <w:proofErr w:type="gramStart"/>
       <w:r>
         <w:rPr>
           <w:rFonts w:ascii="Courier New" w:hAnsi="Courier New" w:cs="Courier New"/>
           <w:color w:val="000000" w:themeColor="text1"/>
         </w:rPr>
-        <w:t>cycle[i][2]</w:t>
+        <w:t>cycle</w:t>
+      </w:r>
+      <w:proofErr w:type="spellEnd"/>
+      <w:proofErr w:type="gramEnd"/>
+      <w:r>
+        <w:rPr>
+          <w:rFonts w:ascii="Courier New" w:hAnsi="Courier New" w:cs="Courier New"/>
+          <w:color w:val="000000" w:themeColor="text1"/>
+        </w:rPr>
+        <w:t>[i][2]</w:t>
       </w:r>
       <w:r>
         <w:rPr>
@@ -5202,12 +6930,23 @@
         </w:rPr>
         <w:tab/>
       </w:r>
+      <w:proofErr w:type="spellStart"/>
+      <w:proofErr w:type="gramStart"/>
       <w:r>
         <w:rPr>
           <w:rFonts w:ascii="Courier New" w:hAnsi="Courier New" w:cs="Courier New"/>
           <w:color w:val="000000" w:themeColor="text1"/>
         </w:rPr>
-        <w:t>cycle[i][3]</w:t>
+        <w:t>cycle</w:t>
+      </w:r>
+      <w:proofErr w:type="spellEnd"/>
+      <w:proofErr w:type="gramEnd"/>
+      <w:r>
+        <w:rPr>
+          <w:rFonts w:ascii="Courier New" w:hAnsi="Courier New" w:cs="Courier New"/>
+          <w:color w:val="000000" w:themeColor="text1"/>
+        </w:rPr>
+        <w:t>[i][3]</w:t>
       </w:r>
       <w:r>
         <w:rPr>
@@ -5237,15 +6976,40 @@
         <w:rPr>
           <w:color w:val="000000" w:themeColor="text1"/>
         </w:rPr>
-        <w:t>Diante das estruturas aqui indicadas, finalmente, vale a seguinte ressalva: optamos por não seguir a forma mais econômica e minimalista de se armazenar os dados do problema de ordenação por reversões com sinal. Ao invés, escolhemos manter estruturas que, se por um lado apresentam alguma redundância, por outro agilizam em muito a manipulação dos dados em determinados passos da solução. Acreditamos que isso é um “</w:t>
-      </w:r>
+        <w:t xml:space="preserve">Diante das estruturas aqui indicadas, finalmente, vale a seguinte ressalva: optamos por não seguir a forma mais econômica e minimalista de se armazenar os dados do problema de ordenação por reversões com sinal. Ao invés, escolhemos manter estruturas que, se por um lado apresentam alguma redundância, por outro </w:t>
+      </w:r>
+      <w:proofErr w:type="gramStart"/>
+      <w:r>
+        <w:rPr>
+          <w:color w:val="000000" w:themeColor="text1"/>
+        </w:rPr>
+        <w:t>agilizam</w:t>
+      </w:r>
+      <w:proofErr w:type="gramEnd"/>
+      <w:r>
+        <w:rPr>
+          <w:color w:val="000000" w:themeColor="text1"/>
+        </w:rPr>
+        <w:t xml:space="preserve"> em muito a manipulação dos dados em determinados passos da solução. Acreditamos que isso é um “</w:t>
+      </w:r>
+      <w:proofErr w:type="spellStart"/>
       <w:r>
         <w:rPr>
           <w:i/>
           <w:color w:val="000000" w:themeColor="text1"/>
         </w:rPr>
-        <w:t>trade-off</w:t>
-      </w:r>
+        <w:t>trade-</w:t>
+      </w:r>
+      <w:proofErr w:type="gramStart"/>
+      <w:r>
+        <w:rPr>
+          <w:i/>
+          <w:color w:val="000000" w:themeColor="text1"/>
+        </w:rPr>
+        <w:t>off</w:t>
+      </w:r>
+      <w:proofErr w:type="spellEnd"/>
+      <w:proofErr w:type="gramEnd"/>
       <w:r>
         <w:rPr>
           <w:color w:val="000000" w:themeColor="text1"/>
@@ -5264,7 +7028,7 @@
         <w:pStyle w:val="PargrafodaLista"/>
         <w:numPr>
           <w:ilvl w:val="1"/>
-          <w:numId w:val="8"/>
+          <w:numId w:val="11"/>
         </w:numPr>
         <w:jc w:val="both"/>
         <w:rPr>
@@ -5277,6 +7041,7 @@
         </w:rPr>
         <w:t xml:space="preserve">Uma Visão </w:t>
       </w:r>
+      <w:proofErr w:type="spellStart"/>
       <w:r>
         <w:rPr>
           <w:b/>
@@ -5284,6 +7049,7 @@
         </w:rPr>
         <w:t>Top-Down</w:t>
       </w:r>
+      <w:proofErr w:type="spellEnd"/>
       <w:r>
         <w:rPr>
           <w:b/>
@@ -5657,7 +7423,7 @@
         <w:pStyle w:val="PargrafodaLista"/>
         <w:numPr>
           <w:ilvl w:val="1"/>
-          <w:numId w:val="8"/>
+          <w:numId w:val="11"/>
         </w:numPr>
         <w:jc w:val="both"/>
         <w:rPr>
@@ -5669,14 +7435,22 @@
           <w:b/>
         </w:rPr>
         <w:lastRenderedPageBreak/>
-        <w:t>Destrinchando o Algoritmo Passo</w:t>
-      </w:r>
+        <w:t xml:space="preserve">Destrinchando o Algoritmo </w:t>
+      </w:r>
+      <w:proofErr w:type="spellStart"/>
       <w:r>
         <w:rPr>
           <w:b/>
         </w:rPr>
+        <w:t>Passo</w:t>
+      </w:r>
+      <w:r>
+        <w:rPr>
+          <w:b/>
+        </w:rPr>
         <w:t>-a-Passo</w:t>
       </w:r>
+      <w:proofErr w:type="spellEnd"/>
     </w:p>
     <w:p>
       <w:pPr>
@@ -6353,7 +8127,7 @@
         <w:pStyle w:val="PargrafodaLista"/>
         <w:numPr>
           <w:ilvl w:val="1"/>
-          <w:numId w:val="8"/>
+          <w:numId w:val="11"/>
         </w:numPr>
         <w:jc w:val="both"/>
         <w:rPr>
@@ -6395,7 +8169,7 @@
                     </pic:cNvPicPr>
                   </pic:nvPicPr>
                   <pic:blipFill>
-                    <a:blip r:embed="rId7" cstate="print"/>
+                    <a:blip r:embed="rId15" cstate="print"/>
                     <a:srcRect/>
                     <a:stretch>
                       <a:fillRect/>
@@ -6434,7 +8208,7 @@
         <w:pStyle w:val="PargrafodaLista"/>
         <w:numPr>
           <w:ilvl w:val="0"/>
-          <w:numId w:val="8"/>
+          <w:numId w:val="11"/>
         </w:numPr>
         <w:rPr>
           <w:b/>
@@ -6450,20 +8224,68 @@
     </w:p>
     <w:p>
       <w:pPr>
-        <w:ind w:firstLine="708"/>
+        <w:ind w:left="360" w:firstLine="348"/>
         <w:jc w:val="both"/>
       </w:pPr>
       <w:r>
-        <w:t>O algoritmo estudado, de Hannenhalli e Pevner, foi proposto publicamente em 1995 e, portanto, pode ser considerado um pouco obsoleto frente aos avanços que se sucederam, do ponto de vista da complexidade e da facilidade de implementação. No entanto, não seria justo abster os autores do crédito pela inovação que foi semeada com o algoritmo em questão. O algoritmo em si, inclusive, foi melhorado posteriormente pelo próprio Hannenhalli, muito embora tenhamos implementado a versão original.</w:t>
+        <w:t xml:space="preserve">O algoritmo estudado, de </w:t>
+      </w:r>
+      <w:proofErr w:type="spellStart"/>
+      <w:r>
+        <w:t>Hannenhalli</w:t>
+      </w:r>
+      <w:proofErr w:type="spellEnd"/>
+      <w:r>
+        <w:t xml:space="preserve"> e </w:t>
+      </w:r>
+      <w:proofErr w:type="spellStart"/>
+      <w:r>
+        <w:t>Pevner</w:t>
+      </w:r>
+      <w:proofErr w:type="spellEnd"/>
+      <w:r>
+        <w:t xml:space="preserve">, foi proposto publicamente em 1995 e, portanto, pode ser considerado um pouco obsoleto frente aos avanços que se sucederam, do ponto de vista da complexidade e da facilidade de </w:t>
+      </w:r>
+      <w:proofErr w:type="gramStart"/>
+      <w:r>
+        <w:t>implementação</w:t>
+      </w:r>
+      <w:proofErr w:type="gramEnd"/>
+      <w:r>
+        <w:t xml:space="preserve">. No entanto, não seria justo abster os autores do crédito pela inovação que foi semeada com o algoritmo em questão. O algoritmo em si, inclusive, foi melhorado posteriormente pelo próprio </w:t>
+      </w:r>
+      <w:proofErr w:type="spellStart"/>
+      <w:r>
+        <w:t>Hannenhalli</w:t>
+      </w:r>
+      <w:proofErr w:type="spellEnd"/>
+      <w:r>
+        <w:t xml:space="preserve">, muito embora tenhamos </w:t>
+      </w:r>
+      <w:proofErr w:type="gramStart"/>
+      <w:r>
+        <w:t>implementado</w:t>
+      </w:r>
+      <w:proofErr w:type="gramEnd"/>
+      <w:r>
+        <w:t xml:space="preserve"> a versão original.</w:t>
       </w:r>
     </w:p>
     <w:p>
       <w:pPr>
-        <w:ind w:firstLine="708"/>
+        <w:ind w:left="360" w:firstLine="348"/>
         <w:jc w:val="both"/>
       </w:pPr>
       <w:r>
-        <w:t>Dito isso, é preciso destacar o valor didático desta versão original do algoritmo. Ele se baseia, afinal, nos diagrama de realidade e desejo, da maneira mais intuitiva e inteligível possível – até por isso foi a primeira forma pensada e também não-ótima.</w:t>
+        <w:t xml:space="preserve">Dito isso, é preciso destacar o valor didático desta versão original do algoritmo. Ele se baseia, afinal, nos diagrama de realidade e desejo, da maneira mais intuitiva e inteligível possível – até por isso foi </w:t>
+      </w:r>
+      <w:proofErr w:type="gramStart"/>
+      <w:r>
+        <w:t>a</w:t>
+      </w:r>
+      <w:proofErr w:type="gramEnd"/>
+      <w:r>
+        <w:t xml:space="preserve"> primeira forma pensada e também não-ótima.</w:t>
       </w:r>
     </w:p>
     <w:p>
@@ -6484,7 +8306,7 @@
         <w:pStyle w:val="PargrafodaLista"/>
         <w:numPr>
           <w:ilvl w:val="0"/>
-          <w:numId w:val="8"/>
+          <w:numId w:val="11"/>
         </w:numPr>
         <w:rPr>
           <w:b/>
@@ -6500,24 +8322,41 @@
     </w:p>
     <w:p>
       <w:pPr>
-        <w:ind w:left="708" w:firstLine="708"/>
-      </w:pPr>
-      <w:r>
-        <w:t>Enxergamos na solução implementada possibilidades de melhora e, para tanto, mapeamos algumas ações que poderiam ser tomadas futuramente.</w:t>
+        <w:ind w:left="360" w:firstLine="348"/>
+        <w:jc w:val="both"/>
+      </w:pPr>
+      <w:r>
+        <w:t xml:space="preserve">Enxergamos na solução </w:t>
+      </w:r>
+      <w:proofErr w:type="gramStart"/>
+      <w:r>
+        <w:t>implementada</w:t>
+      </w:r>
+      <w:proofErr w:type="gramEnd"/>
+      <w:r>
+        <w:t xml:space="preserve"> possibilidades de melhora e, para tanto, mapeamos algumas ações que poderiam ser tomadas futuramente.</w:t>
       </w:r>
     </w:p>
     <w:p>
       <w:pPr>
-        <w:ind w:left="708" w:firstLine="708"/>
+        <w:ind w:left="360" w:firstLine="348"/>
         <w:jc w:val="both"/>
       </w:pPr>
       <w:r>
-        <w:t>Como dito anteriormente, a solução exclui o tratamento de componentes ruins – por se tratar de uma particularidade fora das referências ensinadas e que talvez inviabilizasse a implementação, dado o curto prazo disponível. Dessa forma, uma primeira ação interessante seria a de incorporar a parte que falta do algoritmo, isto é, deixá-lo apto a executar sem restrições de entrada.</w:t>
+        <w:t xml:space="preserve">Como dito anteriormente, a solução exclui o tratamento de componentes ruins – por se tratar de uma particularidade fora das referências ensinadas e que talvez inviabilizasse a </w:t>
+      </w:r>
+      <w:proofErr w:type="gramStart"/>
+      <w:r>
+        <w:t>implementação</w:t>
+      </w:r>
+      <w:proofErr w:type="gramEnd"/>
+      <w:r>
+        <w:t>, dado o curto prazo disponível. Dessa forma, uma primeira ação interessante seria a de incorporar a parte que falta do algoritmo, isto é, deixá-lo apto a executar sem restrições de entrada.</w:t>
       </w:r>
     </w:p>
     <w:p>
       <w:pPr>
-        <w:ind w:left="708" w:firstLine="708"/>
+        <w:ind w:left="360" w:firstLine="348"/>
         <w:jc w:val="both"/>
         <w:rPr>
           <w:color w:val="C00000"/>
@@ -6526,7 +8365,15 @@
         </w:rPr>
       </w:pPr>
       <w:r>
-        <w:t>Além disso, consideramos uma evolução natural da solução o uso de uma biblioteca mais inteligente do ponto de vista da computação de matrizes. Enxergamos nas matrizes que representam as arestas de desejo e realidade uma grande esparsidade (uma elevada proporção de valores nulos), como costuma acontecer nas estruturas de dados que representam grafos não densos. Ente</w:t>
+        <w:t xml:space="preserve">Além disso, consideramos uma evolução natural da solução o uso de uma biblioteca mais inteligente do ponto de vista da computação de matrizes. Enxergamos nas matrizes que representam as arestas de desejo e realidade uma grande </w:t>
+      </w:r>
+      <w:proofErr w:type="spellStart"/>
+      <w:r>
+        <w:t>esparsidade</w:t>
+      </w:r>
+      <w:proofErr w:type="spellEnd"/>
+      <w:r>
+        <w:t xml:space="preserve"> (uma elevada proporção de valores nulos), como costuma acontecer nas estruturas de dados que representam grafos não densos. Ente</w:t>
       </w:r>
       <w:r>
         <w:t>n</w:t>
@@ -6534,17 +8381,57 @@
       <w:r>
         <w:t xml:space="preserve">demos, portanto, que seria inteligente a utilização do formato </w:t>
       </w:r>
+      <w:proofErr w:type="spellStart"/>
       <w:r>
         <w:rPr>
           <w:i/>
         </w:rPr>
-        <w:t>Compressed Sparse Rows</w:t>
-      </w:r>
+        <w:t>Compressed</w:t>
+      </w:r>
+      <w:proofErr w:type="spellEnd"/>
+      <w:r>
+        <w:rPr>
+          <w:i/>
+        </w:rPr>
+        <w:t xml:space="preserve"> </w:t>
+      </w:r>
+      <w:proofErr w:type="spellStart"/>
+      <w:r>
+        <w:rPr>
+          <w:i/>
+        </w:rPr>
+        <w:t>Sparse</w:t>
+      </w:r>
+      <w:proofErr w:type="spellEnd"/>
+      <w:r>
+        <w:rPr>
+          <w:i/>
+        </w:rPr>
+        <w:t xml:space="preserve"> </w:t>
+      </w:r>
+      <w:proofErr w:type="spellStart"/>
+      <w:r>
+        <w:rPr>
+          <w:i/>
+        </w:rPr>
+        <w:t>Rows</w:t>
+      </w:r>
+      <w:proofErr w:type="spellEnd"/>
       <w:r>
         <w:t xml:space="preserve"> de representação de matrizes.</w:t>
       </w:r>
       <w:r>
-        <w:t xml:space="preserve"> Como conseqüência dessa medida, possivelmente o algoritmo seria capaz de lidar com entradas maiores, tenha vista que a redução de uso de memória para as matrizes de adjacência pode chegar a 40% do valor atualmente alocado. Mapeamos como biblioteca para ser empregada neste sentido o PETSc. </w:t>
+        <w:t xml:space="preserve"> Como conseqüência dessa medida, possivelmente o algoritmo seria capaz de lidar com entradas maiores, tenha vista que a redução de uso de memória para as matrizes de adjacência pode chegar a 40% do valor atualmente alocado. Mapeamos como biblioteca para ser empregada neste sentido o </w:t>
+      </w:r>
+      <w:proofErr w:type="spellStart"/>
+      <w:proofErr w:type="gramStart"/>
+      <w:r>
+        <w:t>PETSc</w:t>
+      </w:r>
+      <w:proofErr w:type="spellEnd"/>
+      <w:proofErr w:type="gramEnd"/>
+      <w:r>
+        <w:t xml:space="preserve">. </w:t>
       </w:r>
       <w:r>
         <w:rPr>
@@ -6573,7 +8460,7 @@
     </w:p>
     <w:p>
       <w:pPr>
-        <w:ind w:left="708" w:firstLine="708"/>
+        <w:ind w:left="360" w:firstLine="348"/>
         <w:jc w:val="both"/>
       </w:pPr>
       <w:r>
@@ -6586,7 +8473,15 @@
         <w:t xml:space="preserve"> visualizações mais ricas.</w:t>
       </w:r>
       <w:r>
-        <w:t xml:space="preserve"> Entendemos que um dos valores a serem extraídos a partir deste estudo, não perdendo de vista a história da comparação de genomas (vide seção 1. Introdução), seria facilitar justamente a visualização da similaridade entre genomas.</w:t>
+        <w:t xml:space="preserve"> Entendemos que um dos valores a </w:t>
+      </w:r>
+      <w:proofErr w:type="gramStart"/>
+      <w:r>
+        <w:t>serem</w:t>
+      </w:r>
+      <w:proofErr w:type="gramEnd"/>
+      <w:r>
+        <w:t xml:space="preserve"> extraídos a partir deste estudo, não perdendo de vista a história da comparação de genomas (vide seção 1. Introdução), seria facilitar justamente a visualização da similaridade entre genomas.</w:t>
       </w:r>
     </w:p>
     <w:p>
@@ -6621,7 +8516,7 @@
                     </pic:cNvPicPr>
                   </pic:nvPicPr>
                   <pic:blipFill>
-                    <a:blip r:embed="rId8" cstate="print"/>
+                    <a:blip r:embed="rId16" cstate="print"/>
                     <a:srcRect/>
                     <a:stretch>
                       <a:fillRect/>
@@ -6661,7 +8556,7 @@
         <w:pStyle w:val="PargrafodaLista"/>
         <w:numPr>
           <w:ilvl w:val="0"/>
-          <w:numId w:val="8"/>
+          <w:numId w:val="11"/>
         </w:numPr>
         <w:rPr>
           <w:b/>
@@ -6711,7 +8606,49 @@
         <w:rPr>
           <w:lang w:val="en-US"/>
         </w:rPr>
-        <w:t xml:space="preserve">Setubal, João, and Meidanis, João, </w:t>
+        <w:t xml:space="preserve">Setubal, </w:t>
+      </w:r>
+      <w:proofErr w:type="spellStart"/>
+      <w:r>
+        <w:rPr>
+          <w:lang w:val="en-US"/>
+        </w:rPr>
+        <w:t>João</w:t>
+      </w:r>
+      <w:proofErr w:type="spellEnd"/>
+      <w:r>
+        <w:rPr>
+          <w:lang w:val="en-US"/>
+        </w:rPr>
+        <w:t xml:space="preserve">, and </w:t>
+      </w:r>
+      <w:proofErr w:type="spellStart"/>
+      <w:r>
+        <w:rPr>
+          <w:lang w:val="en-US"/>
+        </w:rPr>
+        <w:t>Meidanis</w:t>
+      </w:r>
+      <w:proofErr w:type="spellEnd"/>
+      <w:r>
+        <w:rPr>
+          <w:lang w:val="en-US"/>
+        </w:rPr>
+        <w:t xml:space="preserve">, </w:t>
+      </w:r>
+      <w:proofErr w:type="spellStart"/>
+      <w:r>
+        <w:rPr>
+          <w:lang w:val="en-US"/>
+        </w:rPr>
+        <w:t>João</w:t>
+      </w:r>
+      <w:proofErr w:type="spellEnd"/>
+      <w:r>
+        <w:rPr>
+          <w:lang w:val="en-US"/>
+        </w:rPr>
+        <w:t xml:space="preserve">, </w:t>
       </w:r>
       <w:r>
         <w:rPr>
@@ -6755,7 +8692,23 @@
         <w:t xml:space="preserve">, Ed. </w:t>
       </w:r>
       <w:r>
-        <w:t>PWS Publishing Company.</w:t>
+        <w:t xml:space="preserve">PWS </w:t>
+      </w:r>
+      <w:proofErr w:type="spellStart"/>
+      <w:r>
+        <w:t>Publishing</w:t>
+      </w:r>
+      <w:proofErr w:type="spellEnd"/>
+      <w:r>
+        <w:t xml:space="preserve"> </w:t>
+      </w:r>
+      <w:proofErr w:type="spellStart"/>
+      <w:r>
+        <w:t>Company</w:t>
+      </w:r>
+      <w:proofErr w:type="spellEnd"/>
+      <w:r>
+        <w:t>.</w:t>
       </w:r>
     </w:p>
     <w:p>
@@ -6779,7 +8732,7 @@
         </w:rPr>
         <w:t xml:space="preserve"> – </w:t>
       </w:r>
-      <w:hyperlink r:id="rId9" w:history="1">
+      <w:hyperlink r:id="rId17" w:history="1">
         <w:r>
           <w:rPr>
             <w:rStyle w:val="Hyperlink"/>
@@ -6835,7 +8788,21 @@
         <w:rPr>
           <w:lang w:val="en-US"/>
         </w:rPr>
-        <w:t xml:space="preserve">ner E., Bergeron A. and Sagot M-F., </w:t>
+        <w:t xml:space="preserve">ner E., Bergeron A. and </w:t>
+      </w:r>
+      <w:proofErr w:type="spellStart"/>
+      <w:r>
+        <w:rPr>
+          <w:lang w:val="en-US"/>
+        </w:rPr>
+        <w:t>Sagot</w:t>
+      </w:r>
+      <w:proofErr w:type="spellEnd"/>
+      <w:r>
+        <w:rPr>
+          <w:lang w:val="en-US"/>
+        </w:rPr>
+        <w:t xml:space="preserve"> M-F., </w:t>
       </w:r>
       <w:r>
         <w:rPr>
@@ -6860,6 +8827,7 @@
       </w:pPr>
     </w:p>
     <w:sectPr>
+      <w:footerReference w:type="default" r:id="rId18"/>
       <w:pgSz w:w="11906" w:h="16838"/>
       <w:pgMar w:top="1417" w:right="1701" w:bottom="1417" w:left="1701" w:header="708" w:footer="708" w:gutter="0"/>
       <w:cols w:space="708"/>
@@ -6869,9 +8837,214 @@
 </w:document>
 </file>
 
+<file path=word/endnotes.xml><?xml version="1.0" encoding="utf-8"?>
+<w:endnotes xmlns:ve="http://schemas.openxmlformats.org/markup-compatibility/2006" xmlns:o="urn:schemas-microsoft-com:office:office" xmlns:r="http://schemas.openxmlformats.org/officeDocument/2006/relationships" xmlns:m="http://schemas.openxmlformats.org/officeDocument/2006/math" xmlns:v="urn:schemas-microsoft-com:vml" xmlns:wp="http://schemas.openxmlformats.org/drawingml/2006/wordprocessingDrawing" xmlns:w10="urn:schemas-microsoft-com:office:word" xmlns:w="http://schemas.openxmlformats.org/wordprocessingml/2006/main" xmlns:wne="http://schemas.microsoft.com/office/word/2006/wordml">
+  <w:endnote w:type="separator" w:id="-1">
+    <w:p>
+      <w:pPr>
+        <w:spacing w:after="0" w:line="240" w:lineRule="auto"/>
+      </w:pPr>
+      <w:r>
+        <w:separator/>
+      </w:r>
+    </w:p>
+  </w:endnote>
+  <w:endnote w:type="continuationSeparator" w:id="0">
+    <w:p>
+      <w:pPr>
+        <w:spacing w:after="0" w:line="240" w:lineRule="auto"/>
+      </w:pPr>
+      <w:r>
+        <w:continuationSeparator/>
+      </w:r>
+    </w:p>
+  </w:endnote>
+</w:endnotes>
+</file>
+
+<file path=word/footer1.xml><?xml version="1.0" encoding="utf-8"?>
+<w:ftr xmlns:ve="http://schemas.openxmlformats.org/markup-compatibility/2006" xmlns:o="urn:schemas-microsoft-com:office:office" xmlns:r="http://schemas.openxmlformats.org/officeDocument/2006/relationships" xmlns:m="http://schemas.openxmlformats.org/officeDocument/2006/math" xmlns:v="urn:schemas-microsoft-com:vml" xmlns:wp="http://schemas.openxmlformats.org/drawingml/2006/wordprocessingDrawing" xmlns:w10="urn:schemas-microsoft-com:office:word" xmlns:w="http://schemas.openxmlformats.org/wordprocessingml/2006/main" xmlns:wne="http://schemas.microsoft.com/office/word/2006/wordml">
+  <w:tbl>
+    <w:tblPr>
+      <w:tblW w:w="5000" w:type="pct"/>
+      <w:tblBorders>
+        <w:top w:val="single" w:sz="18" w:space="0" w:color="808080" w:themeColor="background1" w:themeShade="80"/>
+        <w:insideV w:val="single" w:sz="18" w:space="0" w:color="808080" w:themeColor="background1" w:themeShade="80"/>
+      </w:tblBorders>
+      <w:tblLook w:val="04A0"/>
+    </w:tblPr>
+    <w:tblGrid>
+      <w:gridCol w:w="909"/>
+      <w:gridCol w:w="7811"/>
+    </w:tblGrid>
+    <w:tr>
+      <w:tc>
+        <w:tcPr>
+          <w:tcW w:w="918" w:type="dxa"/>
+        </w:tcPr>
+        <w:p>
+          <w:pPr>
+            <w:pStyle w:val="Rodap"/>
+            <w:jc w:val="right"/>
+            <w:rPr>
+              <w:b/>
+              <w:color w:val="4F81BD" w:themeColor="accent1"/>
+              <w:sz w:val="32"/>
+              <w:szCs w:val="32"/>
+            </w:rPr>
+          </w:pPr>
+          <w:fldSimple w:instr=" PAGE   \* MERGEFORMAT ">
+            <w:r>
+              <w:rPr>
+                <w:b/>
+                <w:noProof/>
+                <w:color w:val="4F81BD" w:themeColor="accent1"/>
+                <w:sz w:val="32"/>
+                <w:szCs w:val="32"/>
+              </w:rPr>
+              <w:t>9</w:t>
+            </w:r>
+          </w:fldSimple>
+        </w:p>
+      </w:tc>
+      <w:tc>
+        <w:tcPr>
+          <w:tcW w:w="7938" w:type="dxa"/>
+        </w:tcPr>
+        <w:p>
+          <w:pPr>
+            <w:pStyle w:val="Rodap"/>
+          </w:pPr>
+        </w:p>
+      </w:tc>
+    </w:tr>
+  </w:tbl>
+  <w:p>
+    <w:pPr>
+      <w:pStyle w:val="Rodap"/>
+    </w:pPr>
+  </w:p>
+</w:ftr>
+</file>
+
+<file path=word/footnotes.xml><?xml version="1.0" encoding="utf-8"?>
+<w:footnotes xmlns:ve="http://schemas.openxmlformats.org/markup-compatibility/2006" xmlns:o="urn:schemas-microsoft-com:office:office" xmlns:r="http://schemas.openxmlformats.org/officeDocument/2006/relationships" xmlns:m="http://schemas.openxmlformats.org/officeDocument/2006/math" xmlns:v="urn:schemas-microsoft-com:vml" xmlns:wp="http://schemas.openxmlformats.org/drawingml/2006/wordprocessingDrawing" xmlns:w10="urn:schemas-microsoft-com:office:word" xmlns:w="http://schemas.openxmlformats.org/wordprocessingml/2006/main" xmlns:wne="http://schemas.microsoft.com/office/word/2006/wordml">
+  <w:footnote w:type="separator" w:id="-1">
+    <w:p>
+      <w:pPr>
+        <w:spacing w:after="0" w:line="240" w:lineRule="auto"/>
+      </w:pPr>
+      <w:r>
+        <w:separator/>
+      </w:r>
+    </w:p>
+  </w:footnote>
+  <w:footnote w:type="continuationSeparator" w:id="0">
+    <w:p>
+      <w:pPr>
+        <w:spacing w:after="0" w:line="240" w:lineRule="auto"/>
+      </w:pPr>
+      <w:r>
+        <w:continuationSeparator/>
+      </w:r>
+    </w:p>
+  </w:footnote>
+</w:footnotes>
+</file>
+
 <file path=word/numbering.xml><?xml version="1.0" encoding="utf-8"?>
 <w:numbering xmlns:ve="http://schemas.openxmlformats.org/markup-compatibility/2006" xmlns:o="urn:schemas-microsoft-com:office:office" xmlns:r="http://schemas.openxmlformats.org/officeDocument/2006/relationships" xmlns:m="http://schemas.openxmlformats.org/officeDocument/2006/math" xmlns:v="urn:schemas-microsoft-com:vml" xmlns:wp="http://schemas.openxmlformats.org/drawingml/2006/wordprocessingDrawing" xmlns:w10="urn:schemas-microsoft-com:office:word" xmlns:w="http://schemas.openxmlformats.org/wordprocessingml/2006/main" xmlns:wne="http://schemas.microsoft.com/office/word/2006/wordml">
   <w:abstractNum w:abstractNumId="0">
+    <w:nsid w:val="14AD6AA9"/>
+    <w:multiLevelType w:val="hybridMultilevel"/>
+    <w:tmpl w:val="0EF67780"/>
+    <w:lvl w:ilvl="0" w:tplc="7AB047FE">
+      <w:start w:val="2"/>
+      <w:numFmt w:val="decimal"/>
+      <w:lvlText w:val="%1."/>
+      <w:lvlJc w:val="left"/>
+      <w:pPr>
+        <w:ind w:left="720" w:hanging="360"/>
+      </w:pPr>
+      <w:rPr>
+        <w:rFonts w:hint="default"/>
+        <w:b/>
+      </w:rPr>
+    </w:lvl>
+    <w:lvl w:ilvl="1" w:tplc="04160019" w:tentative="1">
+      <w:start w:val="1"/>
+      <w:numFmt w:val="lowerLetter"/>
+      <w:lvlText w:val="%2."/>
+      <w:lvlJc w:val="left"/>
+      <w:pPr>
+        <w:ind w:left="1440" w:hanging="360"/>
+      </w:pPr>
+    </w:lvl>
+    <w:lvl w:ilvl="2" w:tplc="0416001B" w:tentative="1">
+      <w:start w:val="1"/>
+      <w:numFmt w:val="lowerRoman"/>
+      <w:lvlText w:val="%3."/>
+      <w:lvlJc w:val="right"/>
+      <w:pPr>
+        <w:ind w:left="2160" w:hanging="180"/>
+      </w:pPr>
+    </w:lvl>
+    <w:lvl w:ilvl="3" w:tplc="0416000F" w:tentative="1">
+      <w:start w:val="1"/>
+      <w:numFmt w:val="decimal"/>
+      <w:lvlText w:val="%4."/>
+      <w:lvlJc w:val="left"/>
+      <w:pPr>
+        <w:ind w:left="2880" w:hanging="360"/>
+      </w:pPr>
+    </w:lvl>
+    <w:lvl w:ilvl="4" w:tplc="04160019" w:tentative="1">
+      <w:start w:val="1"/>
+      <w:numFmt w:val="lowerLetter"/>
+      <w:lvlText w:val="%5."/>
+      <w:lvlJc w:val="left"/>
+      <w:pPr>
+        <w:ind w:left="3600" w:hanging="360"/>
+      </w:pPr>
+    </w:lvl>
+    <w:lvl w:ilvl="5" w:tplc="0416001B" w:tentative="1">
+      <w:start w:val="1"/>
+      <w:numFmt w:val="lowerRoman"/>
+      <w:lvlText w:val="%6."/>
+      <w:lvlJc w:val="right"/>
+      <w:pPr>
+        <w:ind w:left="4320" w:hanging="180"/>
+      </w:pPr>
+    </w:lvl>
+    <w:lvl w:ilvl="6" w:tplc="0416000F" w:tentative="1">
+      <w:start w:val="1"/>
+      <w:numFmt w:val="decimal"/>
+      <w:lvlText w:val="%7."/>
+      <w:lvlJc w:val="left"/>
+      <w:pPr>
+        <w:ind w:left="5040" w:hanging="360"/>
+      </w:pPr>
+    </w:lvl>
+    <w:lvl w:ilvl="7" w:tplc="04160019" w:tentative="1">
+      <w:start w:val="1"/>
+      <w:numFmt w:val="lowerLetter"/>
+      <w:lvlText w:val="%8."/>
+      <w:lvlJc w:val="left"/>
+      <w:pPr>
+        <w:ind w:left="5760" w:hanging="360"/>
+      </w:pPr>
+    </w:lvl>
+    <w:lvl w:ilvl="8" w:tplc="0416001B" w:tentative="1">
+      <w:start w:val="1"/>
+      <w:numFmt w:val="lowerRoman"/>
+      <w:lvlText w:val="%9."/>
+      <w:lvlJc w:val="right"/>
+      <w:pPr>
+        <w:ind w:left="6480" w:hanging="180"/>
+      </w:pPr>
+    </w:lvl>
+  </w:abstractNum>
+  <w:abstractNum w:abstractNumId="1">
     <w:nsid w:val="1982466E"/>
     <w:multiLevelType w:val="multilevel"/>
     <w:tmpl w:val="7436BF10"/>
@@ -6992,7 +9165,7 @@
       </w:rPr>
     </w:lvl>
   </w:abstractNum>
-  <w:abstractNum w:abstractNumId="1">
+  <w:abstractNum w:abstractNumId="2">
     <w:nsid w:val="2C8412A4"/>
     <w:multiLevelType w:val="hybridMultilevel"/>
     <w:tmpl w:val="1DB63630"/>
@@ -7081,7 +9254,7 @@
       </w:pPr>
     </w:lvl>
   </w:abstractNum>
-  <w:abstractNum w:abstractNumId="2">
+  <w:abstractNum w:abstractNumId="3">
     <w:nsid w:val="2F1F6B5E"/>
     <w:multiLevelType w:val="hybridMultilevel"/>
     <w:tmpl w:val="6346D290"/>
@@ -7170,7 +9343,96 @@
       </w:pPr>
     </w:lvl>
   </w:abstractNum>
-  <w:abstractNum w:abstractNumId="3">
+  <w:abstractNum w:abstractNumId="4">
+    <w:nsid w:val="33DF40EE"/>
+    <w:multiLevelType w:val="hybridMultilevel"/>
+    <w:tmpl w:val="76D44644"/>
+    <w:lvl w:ilvl="0" w:tplc="0416000F">
+      <w:start w:val="2"/>
+      <w:numFmt w:val="decimal"/>
+      <w:lvlText w:val="%1."/>
+      <w:lvlJc w:val="left"/>
+      <w:pPr>
+        <w:ind w:left="720" w:hanging="360"/>
+      </w:pPr>
+      <w:rPr>
+        <w:rFonts w:hint="default"/>
+      </w:rPr>
+    </w:lvl>
+    <w:lvl w:ilvl="1" w:tplc="04160019">
+      <w:start w:val="1"/>
+      <w:numFmt w:val="lowerLetter"/>
+      <w:lvlText w:val="%2."/>
+      <w:lvlJc w:val="left"/>
+      <w:pPr>
+        <w:ind w:left="1440" w:hanging="360"/>
+      </w:pPr>
+    </w:lvl>
+    <w:lvl w:ilvl="2" w:tplc="0416001B" w:tentative="1">
+      <w:start w:val="1"/>
+      <w:numFmt w:val="lowerRoman"/>
+      <w:lvlText w:val="%3."/>
+      <w:lvlJc w:val="right"/>
+      <w:pPr>
+        <w:ind w:left="2160" w:hanging="180"/>
+      </w:pPr>
+    </w:lvl>
+    <w:lvl w:ilvl="3" w:tplc="0416000F" w:tentative="1">
+      <w:start w:val="1"/>
+      <w:numFmt w:val="decimal"/>
+      <w:lvlText w:val="%4."/>
+      <w:lvlJc w:val="left"/>
+      <w:pPr>
+        <w:ind w:left="2880" w:hanging="360"/>
+      </w:pPr>
+    </w:lvl>
+    <w:lvl w:ilvl="4" w:tplc="04160019" w:tentative="1">
+      <w:start w:val="1"/>
+      <w:numFmt w:val="lowerLetter"/>
+      <w:lvlText w:val="%5."/>
+      <w:lvlJc w:val="left"/>
+      <w:pPr>
+        <w:ind w:left="3600" w:hanging="360"/>
+      </w:pPr>
+    </w:lvl>
+    <w:lvl w:ilvl="5" w:tplc="0416001B" w:tentative="1">
+      <w:start w:val="1"/>
+      <w:numFmt w:val="lowerRoman"/>
+      <w:lvlText w:val="%6."/>
+      <w:lvlJc w:val="right"/>
+      <w:pPr>
+        <w:ind w:left="4320" w:hanging="180"/>
+      </w:pPr>
+    </w:lvl>
+    <w:lvl w:ilvl="6" w:tplc="0416000F" w:tentative="1">
+      <w:start w:val="1"/>
+      <w:numFmt w:val="decimal"/>
+      <w:lvlText w:val="%7."/>
+      <w:lvlJc w:val="left"/>
+      <w:pPr>
+        <w:ind w:left="5040" w:hanging="360"/>
+      </w:pPr>
+    </w:lvl>
+    <w:lvl w:ilvl="7" w:tplc="04160019" w:tentative="1">
+      <w:start w:val="1"/>
+      <w:numFmt w:val="lowerLetter"/>
+      <w:lvlText w:val="%8."/>
+      <w:lvlJc w:val="left"/>
+      <w:pPr>
+        <w:ind w:left="5760" w:hanging="360"/>
+      </w:pPr>
+    </w:lvl>
+    <w:lvl w:ilvl="8" w:tplc="0416001B" w:tentative="1">
+      <w:start w:val="1"/>
+      <w:numFmt w:val="lowerRoman"/>
+      <w:lvlText w:val="%9."/>
+      <w:lvlJc w:val="right"/>
+      <w:pPr>
+        <w:ind w:left="6480" w:hanging="180"/>
+      </w:pPr>
+    </w:lvl>
+  </w:abstractNum>
+  <w:abstractNum w:abstractNumId="5">
     <w:nsid w:val="385C5C23"/>
     <w:multiLevelType w:val="multilevel"/>
     <w:tmpl w:val="3B768B2E"/>
@@ -7292,7 +9554,7 @@
       </w:rPr>
     </w:lvl>
   </w:abstractNum>
-  <w:abstractNum w:abstractNumId="4">
+  <w:abstractNum w:abstractNumId="6">
     <w:nsid w:val="3FBD7236"/>
     <w:multiLevelType w:val="hybridMultilevel"/>
     <w:tmpl w:val="DE505E6A"/>
@@ -7381,7 +9643,7 @@
       </w:pPr>
     </w:lvl>
   </w:abstractNum>
-  <w:abstractNum w:abstractNumId="5">
+  <w:abstractNum w:abstractNumId="7">
     <w:nsid w:val="40217D3A"/>
     <w:multiLevelType w:val="multilevel"/>
     <w:tmpl w:val="7436BF10"/>
@@ -7502,7 +9764,7 @@
       </w:rPr>
     </w:lvl>
   </w:abstractNum>
-  <w:abstractNum w:abstractNumId="6">
+  <w:abstractNum w:abstractNumId="8">
     <w:nsid w:val="5D6A70DC"/>
     <w:multiLevelType w:val="multilevel"/>
     <w:tmpl w:val="8DCE9146"/>
@@ -7635,7 +9897,129 @@
       </w:rPr>
     </w:lvl>
   </w:abstractNum>
-  <w:abstractNum w:abstractNumId="7">
+  <w:abstractNum w:abstractNumId="9">
+    <w:nsid w:val="69EA07F3"/>
+    <w:multiLevelType w:val="multilevel"/>
+    <w:tmpl w:val="8228C956"/>
+    <w:lvl w:ilvl="0">
+      <w:start w:val="1"/>
+      <w:numFmt w:val="decimal"/>
+      <w:lvlText w:val="%1."/>
+      <w:lvlJc w:val="left"/>
+      <w:pPr>
+        <w:ind w:left="720" w:hanging="360"/>
+      </w:pPr>
+      <w:rPr>
+        <w:rFonts w:hint="default"/>
+        <w:b/>
+      </w:rPr>
+    </w:lvl>
+    <w:lvl w:ilvl="1">
+      <w:start w:val="1"/>
+      <w:numFmt w:val="decimal"/>
+      <w:isLgl/>
+      <w:lvlText w:val="%1.%2"/>
+      <w:lvlJc w:val="left"/>
+      <w:pPr>
+        <w:ind w:left="1440" w:hanging="360"/>
+      </w:pPr>
+      <w:rPr>
+        <w:rFonts w:hint="default"/>
+      </w:rPr>
+    </w:lvl>
+    <w:lvl w:ilvl="2">
+      <w:start w:val="1"/>
+      <w:numFmt w:val="decimal"/>
+      <w:isLgl/>
+      <w:lvlText w:val="%1.%2.%3"/>
+      <w:lvlJc w:val="left"/>
+      <w:pPr>
+        <w:ind w:left="2520" w:hanging="720"/>
+      </w:pPr>
+      <w:rPr>
+        <w:rFonts w:hint="default"/>
+      </w:rPr>
+    </w:lvl>
+    <w:lvl w:ilvl="3">
+      <w:start w:val="1"/>
+      <w:numFmt w:val="decimal"/>
+      <w:isLgl/>
+      <w:lvlText w:val="%1.%2.%3.%4"/>
+      <w:lvlJc w:val="left"/>
+      <w:pPr>
+        <w:ind w:left="3240" w:hanging="720"/>
+      </w:pPr>
+      <w:rPr>
+        <w:rFonts w:hint="default"/>
+      </w:rPr>
+    </w:lvl>
+    <w:lvl w:ilvl="4">
+      <w:start w:val="1"/>
+      <w:numFmt w:val="decimal"/>
+      <w:isLgl/>
+      <w:lvlText w:val="%1.%2.%3.%4.%5"/>
+      <w:lvlJc w:val="left"/>
+      <w:pPr>
+        <w:ind w:left="4320" w:hanging="1080"/>
+      </w:pPr>
+      <w:rPr>
+        <w:rFonts w:hint="default"/>
+      </w:rPr>
+    </w:lvl>
+    <w:lvl w:ilvl="5">
+      <w:start w:val="1"/>
+      <w:numFmt w:val="decimal"/>
+      <w:isLgl/>
+      <w:lvlText w:val="%1.%2.%3.%4.%5.%6"/>
+      <w:lvlJc w:val="left"/>
+      <w:pPr>
+        <w:ind w:left="5040" w:hanging="1080"/>
+      </w:pPr>
+      <w:rPr>
+        <w:rFonts w:hint="default"/>
+      </w:rPr>
+    </w:lvl>
+    <w:lvl w:ilvl="6">
+      <w:start w:val="1"/>
+      <w:numFmt w:val="decimal"/>
+      <w:isLgl/>
+      <w:lvlText w:val="%1.%2.%3.%4.%5.%6.%7"/>
+      <w:lvlJc w:val="left"/>
+      <w:pPr>
+        <w:ind w:left="6120" w:hanging="1440"/>
+      </w:pPr>
+      <w:rPr>
+        <w:rFonts w:hint="default"/>
+      </w:rPr>
+    </w:lvl>
+    <w:lvl w:ilvl="7">
+      <w:start w:val="1"/>
+      <w:numFmt w:val="decimal"/>
+      <w:isLgl/>
+      <w:lvlText w:val="%1.%2.%3.%4.%5.%6.%7.%8"/>
+      <w:lvlJc w:val="left"/>
+      <w:pPr>
+        <w:ind w:left="6840" w:hanging="1440"/>
+      </w:pPr>
+      <w:rPr>
+        <w:rFonts w:hint="default"/>
+      </w:rPr>
+    </w:lvl>
+    <w:lvl w:ilvl="8">
+      <w:start w:val="1"/>
+      <w:numFmt w:val="decimal"/>
+      <w:isLgl/>
+      <w:lvlText w:val="%1.%2.%3.%4.%5.%6.%7.%8.%9"/>
+      <w:lvlJc w:val="left"/>
+      <w:pPr>
+        <w:ind w:left="7920" w:hanging="1800"/>
+      </w:pPr>
+      <w:rPr>
+        <w:rFonts w:hint="default"/>
+      </w:rPr>
+    </w:lvl>
+  </w:abstractNum>
+  <w:abstractNum w:abstractNumId="10">
     <w:nsid w:val="75F21EA4"/>
     <w:multiLevelType w:val="multilevel"/>
     <w:tmpl w:val="7436BF10"/>
@@ -7756,7 +10140,7 @@
       </w:rPr>
     </w:lvl>
   </w:abstractNum>
-  <w:abstractNum w:abstractNumId="8">
+  <w:abstractNum w:abstractNumId="11">
     <w:nsid w:val="7AB30612"/>
     <w:multiLevelType w:val="multilevel"/>
     <w:tmpl w:val="F2CC305E"/>
@@ -7843,10 +10227,10 @@
     </w:lvl>
   </w:abstractNum>
   <w:num w:numId="1">
-    <w:abstractNumId w:val="8"/>
+    <w:abstractNumId w:val="11"/>
   </w:num>
   <w:num w:numId="2">
-    <w:abstractNumId w:val="8"/>
+    <w:abstractNumId w:val="11"/>
     <w:lvlOverride w:ilvl="0">
       <w:startOverride w:val="1"/>
     </w:lvlOverride>
@@ -7876,28 +10260,37 @@
     </w:lvlOverride>
   </w:num>
   <w:num w:numId="3">
+    <w:abstractNumId w:val="8"/>
+  </w:num>
+  <w:num w:numId="4">
     <w:abstractNumId w:val="6"/>
   </w:num>
-  <w:num w:numId="4">
-    <w:abstractNumId w:val="4"/>
+  <w:num w:numId="5">
+    <w:abstractNumId w:val="3"/>
   </w:num>
-  <w:num w:numId="5">
+  <w:num w:numId="6">
     <w:abstractNumId w:val="2"/>
   </w:num>
-  <w:num w:numId="6">
+  <w:num w:numId="7">
+    <w:abstractNumId w:val="7"/>
+  </w:num>
+  <w:num w:numId="8">
+    <w:abstractNumId w:val="5"/>
+  </w:num>
+  <w:num w:numId="9">
+    <w:abstractNumId w:val="10"/>
+  </w:num>
+  <w:num w:numId="10">
     <w:abstractNumId w:val="1"/>
   </w:num>
-  <w:num w:numId="7">
-    <w:abstractNumId w:val="5"/>
+  <w:num w:numId="11">
+    <w:abstractNumId w:val="9"/>
   </w:num>
-  <w:num w:numId="8">
-    <w:abstractNumId w:val="3"/>
+  <w:num w:numId="12">
+    <w:abstractNumId w:val="0"/>
   </w:num>
-  <w:num w:numId="9">
-    <w:abstractNumId w:val="7"/>
-  </w:num>
-  <w:num w:numId="10">
-    <w:abstractNumId w:val="0"/>
+  <w:num w:numId="13">
+    <w:abstractNumId w:val="4"/>
   </w:num>
 </w:numbering>
 </file>
@@ -8607,6 +11000,52 @@
       </w:tblCellMar>
     </w:tblPr>
   </w:style>
+  <w:style w:type="paragraph" w:styleId="Cabealho">
+    <w:name w:val="header"/>
+    <w:basedOn w:val="Normal"/>
+    <w:link w:val="CabealhoChar"/>
+    <w:uiPriority w:val="99"/>
+    <w:semiHidden/>
+    <w:unhideWhenUsed/>
+    <w:rsid w:val="00A51C97"/>
+    <w:pPr>
+      <w:tabs>
+        <w:tab w:val="center" w:pos="4252"/>
+        <w:tab w:val="right" w:pos="8504"/>
+      </w:tabs>
+      <w:spacing w:after="0" w:line="240" w:lineRule="auto"/>
+    </w:pPr>
+  </w:style>
+  <w:style w:type="character" w:customStyle="1" w:styleId="CabealhoChar">
+    <w:name w:val="Cabeçalho Char"/>
+    <w:basedOn w:val="Fontepargpadro"/>
+    <w:link w:val="Cabealho"/>
+    <w:uiPriority w:val="99"/>
+    <w:semiHidden/>
+    <w:rsid w:val="00A51C97"/>
+  </w:style>
+  <w:style w:type="paragraph" w:styleId="Rodap">
+    <w:name w:val="footer"/>
+    <w:basedOn w:val="Normal"/>
+    <w:link w:val="RodapChar"/>
+    <w:uiPriority w:val="99"/>
+    <w:unhideWhenUsed/>
+    <w:rsid w:val="00A51C97"/>
+    <w:pPr>
+      <w:tabs>
+        <w:tab w:val="center" w:pos="4252"/>
+        <w:tab w:val="right" w:pos="8504"/>
+      </w:tabs>
+      <w:spacing w:after="0" w:line="240" w:lineRule="auto"/>
+    </w:pPr>
+  </w:style>
+  <w:style w:type="character" w:customStyle="1" w:styleId="RodapChar">
+    <w:name w:val="Rodapé Char"/>
+    <w:basedOn w:val="Fontepargpadro"/>
+    <w:link w:val="Rodap"/>
+    <w:uiPriority w:val="99"/>
+    <w:rsid w:val="00A51C97"/>
+  </w:style>
 </w:styles>
 </file>
 
@@ -8898,7 +11337,7 @@
 </file>
 
 <file path=customXml/itemProps1.xml><?xml version="1.0" encoding="utf-8"?>
-<ds:datastoreItem xmlns:ds="http://schemas.openxmlformats.org/officeDocument/2006/customXml" ds:itemID="{B612E702-E648-4CD8-BAB1-C44B82AD754E}">
+<ds:datastoreItem xmlns:ds="http://schemas.openxmlformats.org/officeDocument/2006/customXml" ds:itemID="{EDF572D9-4C07-496C-870B-CB79DACBA3F7}">
   <ds:schemaRefs>
     <ds:schemaRef ds:uri="http://schemas.openxmlformats.org/officeDocument/2006/bibliography"/>
   </ds:schemaRefs>

</xml_diff>

<commit_message>
Versões finais de fato.
</commit_message>
<xml_diff>
--- a/BioComp_relatório_grupo3.docx
+++ b/BioComp_relatório_grupo3.docx
@@ -4658,6 +4658,7 @@
             <w:pPr>
               <w:jc w:val="both"/>
               <w:rPr>
+                <w:b/>
                 <w:sz w:val="20"/>
               </w:rPr>
             </w:pPr>
@@ -4686,9 +4687,125 @@
             </w:r>
             <w:r>
               <w:rPr>
+                <w:b/>
                 <w:sz w:val="20"/>
               </w:rPr>
-              <w:t xml:space="preserve"> Ao caracterizar uma reversão, duas arestas de realidade (s, t) e (u, v) são alteradas na reversão, de forma que ambas arestas deixam de existir e surjam duas novas arestas de realidade (s, u) e (t, v). </w:t>
+              <w:t xml:space="preserve"> </w:t>
+            </w:r>
+          </w:p>
+          <w:p>
+            <w:pPr>
+              <w:jc w:val="both"/>
+              <w:rPr>
+                <w:sz w:val="20"/>
+              </w:rPr>
+            </w:pPr>
+            <w:r>
+              <w:rPr>
+                <w:sz w:val="20"/>
+              </w:rPr>
+              <w:t>Em uma reversão ocorrendo em duas arestas de realidade "e" e "f"</w:t>
+            </w:r>
+            <w:proofErr w:type="gramStart"/>
+            <w:r>
+              <w:rPr>
+                <w:sz w:val="20"/>
+              </w:rPr>
+              <w:t>,</w:t>
+            </w:r>
+            <w:proofErr w:type="gramEnd"/>
+            <w:r>
+              <w:rPr>
+                <w:sz w:val="20"/>
+              </w:rPr>
+              <w:t>s então:</w:t>
+            </w:r>
+          </w:p>
+          <w:p>
+            <w:pPr>
+              <w:jc w:val="both"/>
+              <w:rPr>
+                <w:sz w:val="20"/>
+              </w:rPr>
+            </w:pPr>
+            <w:r>
+              <w:rPr>
+                <w:sz w:val="20"/>
+              </w:rPr>
+              <w:tab/>
+              <w:t>a) Se "e" e "f" pertencem a ciclos diferentes, a quantidade de ciclos diminui em um.</w:t>
+            </w:r>
+          </w:p>
+          <w:p>
+            <w:pPr>
+              <w:jc w:val="both"/>
+              <w:rPr>
+                <w:sz w:val="20"/>
+              </w:rPr>
+            </w:pPr>
+            <w:r>
+              <w:rPr>
+                <w:sz w:val="20"/>
+              </w:rPr>
+              <w:tab/>
+              <w:t>b) Se "e" e "f" são arestas convergentes, então a quantidade de ciclos se mantém.</w:t>
+            </w:r>
+          </w:p>
+          <w:p>
+            <w:pPr>
+              <w:jc w:val="both"/>
+              <w:rPr>
+                <w:sz w:val="20"/>
+              </w:rPr>
+            </w:pPr>
+            <w:r>
+              <w:rPr>
+                <w:sz w:val="20"/>
+              </w:rPr>
+              <w:tab/>
+              <w:t>c) Se "e" e "f" são arestas divergentes, então a quantidade de ciclos aumenta em um.</w:t>
+            </w:r>
+          </w:p>
+          <w:p>
+            <w:pPr>
+              <w:jc w:val="both"/>
+              <w:rPr>
+                <w:sz w:val="20"/>
+              </w:rPr>
+            </w:pPr>
+          </w:p>
+          <w:p>
+            <w:pPr>
+              <w:jc w:val="both"/>
+              <w:rPr>
+                <w:sz w:val="20"/>
+              </w:rPr>
+            </w:pPr>
+            <w:r>
+              <w:rPr>
+                <w:sz w:val="20"/>
+              </w:rPr>
+              <w:tab/>
+            </w:r>
+            <w:r>
+              <w:rPr>
+                <w:sz w:val="20"/>
+              </w:rPr>
+              <w:t xml:space="preserve">Ao caracterizar uma reversão, duas arestas de realidade (s, t) e (u, v) são alteradas na reversão, de forma que </w:t>
+            </w:r>
+            <w:proofErr w:type="gramStart"/>
+            <w:r>
+              <w:rPr>
+                <w:sz w:val="20"/>
+              </w:rPr>
+              <w:t>ambas</w:t>
+            </w:r>
+            <w:proofErr w:type="gramEnd"/>
+            <w:r>
+              <w:rPr>
+                <w:sz w:val="20"/>
+              </w:rPr>
+              <w:t xml:space="preserve"> arestas deixam de existir e surjam duas novas arestas de realidade (s, u) e (t, v). </w:t>
             </w:r>
           </w:p>
           <w:p>
@@ -5131,6 +5248,7 @@
                       <w:noProof/>
                       <w:sz w:val="20"/>
                     </w:rPr>
+                    <w:lastRenderedPageBreak/>
                     <w:drawing>
                       <wp:inline distT="0" distB="0" distL="0" distR="0">
                         <wp:extent cx="1209533" cy="975112"/>
@@ -5193,6 +5311,7 @@
                       <w:noProof/>
                       <w:sz w:val="20"/>
                     </w:rPr>
+                    <w:lastRenderedPageBreak/>
                     <w:drawing>
                       <wp:inline distT="0" distB="0" distL="0" distR="0">
                         <wp:extent cx="1173598" cy="946141"/>
@@ -5253,6 +5372,7 @@
                       <w:noProof/>
                       <w:sz w:val="20"/>
                     </w:rPr>
+                    <w:lastRenderedPageBreak/>
                     <w:t>(antes e depois da operação de reversão)</w:t>
                   </w:r>
                 </w:p>
@@ -5294,7 +5414,6 @@
               <w:rPr>
                 <w:sz w:val="20"/>
               </w:rPr>
-              <w:lastRenderedPageBreak/>
               <w:tab/>
               <w:t>Neste caso, as arestas (s, t) e (u, v), ao formar (s, u) e (t, v) geram duas novas arrestas, mas mantém o ciclo</w:t>
             </w:r>
@@ -5585,6 +5704,9 @@
           <w:p>
             <w:pPr>
               <w:jc w:val="both"/>
+              <w:rPr>
+                <w:sz w:val="20"/>
+              </w:rPr>
             </w:pPr>
             <w:r>
               <w:rPr>
@@ -5606,7 +5728,24 @@
               <w:rPr>
                 <w:sz w:val="20"/>
               </w:rPr>
-              <w:t>: Uma reversão feita por duas arestas divergentes do mesmo ciclo é uma reversão que ordena se e somente se ao reverter não gera nenhuma componente ruim.</w:t>
+              <w:t xml:space="preserve">: </w:t>
+            </w:r>
+          </w:p>
+          <w:p>
+            <w:pPr>
+              <w:jc w:val="both"/>
+            </w:pPr>
+            <w:r>
+              <w:rPr>
+                <w:sz w:val="20"/>
+              </w:rPr>
+              <w:tab/>
+            </w:r>
+            <w:r>
+              <w:rPr>
+                <w:sz w:val="20"/>
+              </w:rPr>
+              <w:t>Uma reversão feita por duas arestas divergentes do mesmo ciclo é uma reversão que ordena se e somente se ao reverter não gera nenhuma componente ruim.</w:t>
             </w:r>
           </w:p>
         </w:tc>
@@ -8902,7 +9041,7 @@
                 <w:sz w:val="32"/>
                 <w:szCs w:val="32"/>
               </w:rPr>
-              <w:t>9</w:t>
+              <w:t>5</w:t>
             </w:r>
           </w:fldSimple>
         </w:p>
@@ -11337,7 +11476,7 @@
 </file>
 
 <file path=customXml/itemProps1.xml><?xml version="1.0" encoding="utf-8"?>
-<ds:datastoreItem xmlns:ds="http://schemas.openxmlformats.org/officeDocument/2006/customXml" ds:itemID="{EDF572D9-4C07-496C-870B-CB79DACBA3F7}">
+<ds:datastoreItem xmlns:ds="http://schemas.openxmlformats.org/officeDocument/2006/customXml" ds:itemID="{FC8AD4D7-B7A5-4948-9BF3-B48DA7513E0E}">
   <ds:schemaRefs>
     <ds:schemaRef ds:uri="http://schemas.openxmlformats.org/officeDocument/2006/bibliography"/>
   </ds:schemaRefs>

</xml_diff>